<commit_message>
Resolved project reference issue
</commit_message>
<xml_diff>
--- a/Documents/Construction Document.docx
+++ b/Documents/Construction Document.docx
@@ -23,6 +23,7 @@
       </w:pPr>
       <w:r>
         <w:rPr>
+          <w:noProof/>
           <w:lang w:val="en-US"/>
         </w:rPr>
         <w:drawing>
@@ -50,6 +51,210 @@
                     <a:xfrm>
                       <a:off x="0" y="0"/>
                       <a:ext cx="5731510" cy="4041140"/>
+                    </a:xfrm>
+                    <a:prstGeom prst="rect">
+                      <a:avLst/>
+                    </a:prstGeom>
+                  </pic:spPr>
+                </pic:pic>
+              </a:graphicData>
+            </a:graphic>
+          </wp:inline>
+        </w:drawing>
+      </w:r>
+    </w:p>
+    <w:p>
+      <w:pPr>
+        <w:rPr>
+          <w:lang w:val="en-US"/>
+        </w:rPr>
+      </w:pPr>
+      <w:r>
+        <w:rPr>
+          <w:lang w:val="en-US"/>
+        </w:rPr>
+        <w:t>One issue I ran into when setting up my Unit Test project was that Visual Studio was unable to set up a project reference, displaying the following error:</w:t>
+      </w:r>
+    </w:p>
+    <w:p>
+      <w:pPr>
+        <w:rPr>
+          <w:lang w:val="en-US"/>
+        </w:rPr>
+      </w:pPr>
+      <w:r>
+        <w:rPr>
+          <w:lang w:val="en-US"/>
+        </w:rPr>
+        <w:drawing>
+          <wp:inline distT="0" distB="0" distL="0" distR="0" wp14:anchorId="19C65BDA" wp14:editId="48EB8264">
+            <wp:extent cx="5731510" cy="2695575"/>
+            <wp:effectExtent l="0" t="0" r="2540" b="9525"/>
+            <wp:docPr id="2" name="Picture 2"/>
+            <wp:cNvGraphicFramePr>
+              <a:graphicFrameLocks xmlns:a="http://schemas.openxmlformats.org/drawingml/2006/main" noChangeAspect="1"/>
+            </wp:cNvGraphicFramePr>
+            <a:graphic xmlns:a="http://schemas.openxmlformats.org/drawingml/2006/main">
+              <a:graphicData uri="http://schemas.openxmlformats.org/drawingml/2006/picture">
+                <pic:pic xmlns:pic="http://schemas.openxmlformats.org/drawingml/2006/picture">
+                  <pic:nvPicPr>
+                    <pic:cNvPr id="1" name=""/>
+                    <pic:cNvPicPr/>
+                  </pic:nvPicPr>
+                  <pic:blipFill>
+                    <a:blip r:embed="rId5"/>
+                    <a:stretch>
+                      <a:fillRect/>
+                    </a:stretch>
+                  </pic:blipFill>
+                  <pic:spPr>
+                    <a:xfrm>
+                      <a:off x="0" y="0"/>
+                      <a:ext cx="5731510" cy="2695575"/>
+                    </a:xfrm>
+                    <a:prstGeom prst="rect">
+                      <a:avLst/>
+                    </a:prstGeom>
+                  </pic:spPr>
+                </pic:pic>
+              </a:graphicData>
+            </a:graphic>
+          </wp:inline>
+        </w:drawing>
+      </w:r>
+    </w:p>
+    <w:p>
+      <w:pPr>
+        <w:rPr>
+          <w:lang w:val="en-US"/>
+        </w:rPr>
+      </w:pPr>
+      <w:r>
+        <w:rPr>
+          <w:lang w:val="en-US"/>
+        </w:rPr>
+        <w:t>Unsure what this meant, I looked up the error message typing it word for word into my search engine.</w:t>
+      </w:r>
+      <w:r>
+        <w:rPr>
+          <w:lang w:val="en-US"/>
+        </w:rPr>
+        <w:t xml:space="preserve"> After digging around, I found an article that detailed the steps to add the missing dll. I opened a developer command prompt and ran the following command:</w:t>
+      </w:r>
+    </w:p>
+    <w:p>
+      <w:pPr>
+        <w:rPr>
+          <w:i/>
+          <w:iCs/>
+          <w:lang w:val="en-US"/>
+        </w:rPr>
+      </w:pPr>
+      <w:r>
+        <w:rPr>
+          <w:i/>
+          <w:iCs/>
+          <w:lang w:val="en-US"/>
+        </w:rPr>
+        <w:t xml:space="preserve">gacutil -i Microsoft.VisualStudio.Shell.Interop.11.0.dll </w:t>
+      </w:r>
+    </w:p>
+    <w:p>
+      <w:pPr>
+        <w:rPr>
+          <w:lang w:val="en-US"/>
+        </w:rPr>
+      </w:pPr>
+      <w:r>
+        <w:rPr>
+          <w:lang w:val="en-US"/>
+        </w:rPr>
+        <w:lastRenderedPageBreak/>
+        <w:drawing>
+          <wp:inline distT="0" distB="0" distL="0" distR="0" wp14:anchorId="1DA99DC0" wp14:editId="6477042B">
+            <wp:extent cx="5731510" cy="691515"/>
+            <wp:effectExtent l="0" t="0" r="2540" b="0"/>
+            <wp:docPr id="3" name="Picture 3"/>
+            <wp:cNvGraphicFramePr>
+              <a:graphicFrameLocks xmlns:a="http://schemas.openxmlformats.org/drawingml/2006/main" noChangeAspect="1"/>
+            </wp:cNvGraphicFramePr>
+            <a:graphic xmlns:a="http://schemas.openxmlformats.org/drawingml/2006/main">
+              <a:graphicData uri="http://schemas.openxmlformats.org/drawingml/2006/picture">
+                <pic:pic xmlns:pic="http://schemas.openxmlformats.org/drawingml/2006/picture">
+                  <pic:nvPicPr>
+                    <pic:cNvPr id="1" name=""/>
+                    <pic:cNvPicPr/>
+                  </pic:nvPicPr>
+                  <pic:blipFill>
+                    <a:blip r:embed="rId6"/>
+                    <a:stretch>
+                      <a:fillRect/>
+                    </a:stretch>
+                  </pic:blipFill>
+                  <pic:spPr>
+                    <a:xfrm>
+                      <a:off x="0" y="0"/>
+                      <a:ext cx="5731510" cy="691515"/>
+                    </a:xfrm>
+                    <a:prstGeom prst="rect">
+                      <a:avLst/>
+                    </a:prstGeom>
+                  </pic:spPr>
+                </pic:pic>
+              </a:graphicData>
+            </a:graphic>
+          </wp:inline>
+        </w:drawing>
+      </w:r>
+    </w:p>
+    <w:p>
+      <w:pPr>
+        <w:rPr>
+          <w:lang w:val="en-US"/>
+        </w:rPr>
+      </w:pPr>
+      <w:r>
+        <w:rPr>
+          <w:lang w:val="en-US"/>
+        </w:rPr>
+        <w:t>I then restarted visual studio and tried again and I was able to add the project reference.</w:t>
+      </w:r>
+    </w:p>
+    <w:p>
+      <w:pPr>
+        <w:rPr>
+          <w:lang w:val="en-US"/>
+        </w:rPr>
+      </w:pPr>
+      <w:r>
+        <w:rPr>
+          <w:lang w:val="en-US"/>
+        </w:rPr>
+        <w:drawing>
+          <wp:inline distT="0" distB="0" distL="0" distR="0" wp14:anchorId="2E4A060C" wp14:editId="68D6CE34">
+            <wp:extent cx="4915586" cy="1886213"/>
+            <wp:effectExtent l="0" t="0" r="0" b="0"/>
+            <wp:docPr id="4" name="Picture 4"/>
+            <wp:cNvGraphicFramePr>
+              <a:graphicFrameLocks xmlns:a="http://schemas.openxmlformats.org/drawingml/2006/main" noChangeAspect="1"/>
+            </wp:cNvGraphicFramePr>
+            <a:graphic xmlns:a="http://schemas.openxmlformats.org/drawingml/2006/main">
+              <a:graphicData uri="http://schemas.openxmlformats.org/drawingml/2006/picture">
+                <pic:pic xmlns:pic="http://schemas.openxmlformats.org/drawingml/2006/picture">
+                  <pic:nvPicPr>
+                    <pic:cNvPr id="1" name=""/>
+                    <pic:cNvPicPr/>
+                  </pic:nvPicPr>
+                  <pic:blipFill>
+                    <a:blip r:embed="rId7"/>
+                    <a:stretch>
+                      <a:fillRect/>
+                    </a:stretch>
+                  </pic:blipFill>
+                  <pic:spPr>
+                    <a:xfrm>
+                      <a:off x="0" y="0"/>
+                      <a:ext cx="4915586" cy="1886213"/>
                     </a:xfrm>
                     <a:prstGeom prst="rect">
                       <a:avLst/>

</xml_diff>

<commit_message>
Added cover pages, headers, contents, footers
</commit_message>
<xml_diff>
--- a/Documents/Construction Document.docx
+++ b/Documents/Construction Document.docx
@@ -2,6 +2,973 @@
 <file path=word/document.xml><?xml version="1.0" encoding="utf-8"?>
 <w:document xmlns:wpc="http://schemas.microsoft.com/office/word/2010/wordprocessingCanvas" xmlns:cx="http://schemas.microsoft.com/office/drawing/2014/chartex" xmlns:cx1="http://schemas.microsoft.com/office/drawing/2015/9/8/chartex" xmlns:cx2="http://schemas.microsoft.com/office/drawing/2015/10/21/chartex" xmlns:cx3="http://schemas.microsoft.com/office/drawing/2016/5/9/chartex" xmlns:cx4="http://schemas.microsoft.com/office/drawing/2016/5/10/chartex" xmlns:cx5="http://schemas.microsoft.com/office/drawing/2016/5/11/chartex" xmlns:cx6="http://schemas.microsoft.com/office/drawing/2016/5/12/chartex" xmlns:cx7="http://schemas.microsoft.com/office/drawing/2016/5/13/chartex" xmlns:cx8="http://schemas.microsoft.com/office/drawing/2016/5/14/chartex" xmlns:mc="http://schemas.openxmlformats.org/markup-compatibility/2006" xmlns:aink="http://schemas.microsoft.com/office/drawing/2016/ink" xmlns:am3d="http://schemas.microsoft.com/office/drawing/2017/model3d" xmlns:o="urn:schemas-microsoft-com:office:office" xmlns:r="http://schemas.openxmlformats.org/officeDocument/2006/relationships" xmlns:m="http://schemas.openxmlformats.org/officeDocument/2006/math" xmlns:v="urn:schemas-microsoft-com:vml" xmlns:wp14="http://schemas.microsoft.com/office/word/2010/wordprocessingDrawing" xmlns:wp="http://schemas.openxmlformats.org/drawingml/2006/wordprocessingDrawing" xmlns:w10="urn:schemas-microsoft-com:office:word" xmlns:w="http://schemas.openxmlformats.org/wordprocessingml/2006/main" xmlns:w14="http://schemas.microsoft.com/office/word/2010/wordml" xmlns:w15="http://schemas.microsoft.com/office/word/2012/wordml" xmlns:w16cex="http://schemas.microsoft.com/office/word/2018/wordml/cex" xmlns:w16cid="http://schemas.microsoft.com/office/word/2016/wordml/cid" xmlns:w16="http://schemas.microsoft.com/office/word/2018/wordml" xmlns:w16sdtdh="http://schemas.microsoft.com/office/word/2020/wordml/sdtdatahash" xmlns:w16se="http://schemas.microsoft.com/office/word/2015/wordml/symex" xmlns:wpg="http://schemas.microsoft.com/office/word/2010/wordprocessingGroup" xmlns:wpi="http://schemas.microsoft.com/office/word/2010/wordprocessingInk" xmlns:wne="http://schemas.microsoft.com/office/word/2006/wordml" xmlns:wps="http://schemas.microsoft.com/office/word/2010/wordprocessingShape" mc:Ignorable="w14 w15 w16se w16cid w16 w16cex w16sdtdh wp14">
   <w:body>
+    <w:sdt>
+      <w:sdtPr>
+        <w:id w:val="-604881780"/>
+        <w:docPartObj>
+          <w:docPartGallery w:val="Cover Pages"/>
+          <w:docPartUnique/>
+        </w:docPartObj>
+      </w:sdtPr>
+      <w:sdtEndPr>
+        <w:rPr>
+          <w:lang w:val="en-US"/>
+        </w:rPr>
+      </w:sdtEndPr>
+      <w:sdtContent>
+        <w:p>
+          <w:r>
+            <w:rPr>
+              <w:noProof/>
+            </w:rPr>
+            <mc:AlternateContent>
+              <mc:Choice Requires="wpg">
+                <w:drawing>
+                  <wp:anchor distT="0" distB="0" distL="114300" distR="114300" simplePos="0" relativeHeight="251659264" behindDoc="1" locked="0" layoutInCell="1" allowOverlap="1" wp14:anchorId="545001B3" wp14:editId="1C5E01ED">
+                    <wp:simplePos x="0" y="0"/>
+                    <wp:positionH relativeFrom="page">
+                      <wp:align>center</wp:align>
+                    </wp:positionH>
+                    <wp:positionV relativeFrom="page">
+                      <wp:align>center</wp:align>
+                    </wp:positionV>
+                    <wp:extent cx="6864824" cy="9123528"/>
+                    <wp:effectExtent l="0" t="0" r="2540" b="635"/>
+                    <wp:wrapNone/>
+                    <wp:docPr id="193" name="Group 193"/>
+                    <wp:cNvGraphicFramePr/>
+                    <a:graphic xmlns:a="http://schemas.openxmlformats.org/drawingml/2006/main">
+                      <a:graphicData uri="http://schemas.microsoft.com/office/word/2010/wordprocessingGroup">
+                        <wpg:wgp>
+                          <wpg:cNvGrpSpPr/>
+                          <wpg:grpSpPr>
+                            <a:xfrm>
+                              <a:off x="0" y="0"/>
+                              <a:ext cx="6864824" cy="9123528"/>
+                              <a:chOff x="0" y="0"/>
+                              <a:chExt cx="6864824" cy="9123528"/>
+                            </a:xfrm>
+                          </wpg:grpSpPr>
+                          <wps:wsp>
+                            <wps:cNvPr id="194" name="Rectangle 194"/>
+                            <wps:cNvSpPr/>
+                            <wps:spPr>
+                              <a:xfrm>
+                                <a:off x="0" y="0"/>
+                                <a:ext cx="6858000" cy="1371600"/>
+                              </a:xfrm>
+                              <a:prstGeom prst="rect">
+                                <a:avLst/>
+                              </a:prstGeom>
+                              <a:solidFill>
+                                <a:schemeClr val="accent1"/>
+                              </a:solidFill>
+                              <a:ln>
+                                <a:noFill/>
+                              </a:ln>
+                            </wps:spPr>
+                            <wps:style>
+                              <a:lnRef idx="2">
+                                <a:schemeClr val="accent1">
+                                  <a:shade val="50000"/>
+                                </a:schemeClr>
+                              </a:lnRef>
+                              <a:fillRef idx="1">
+                                <a:schemeClr val="accent1"/>
+                              </a:fillRef>
+                              <a:effectRef idx="0">
+                                <a:schemeClr val="accent1"/>
+                              </a:effectRef>
+                              <a:fontRef idx="minor">
+                                <a:schemeClr val="lt1"/>
+                              </a:fontRef>
+                            </wps:style>
+                            <wps:bodyPr rot="0" spcFirstLastPara="0" vertOverflow="overflow" horzOverflow="overflow" vert="horz" wrap="square" lIns="91440" tIns="45720" rIns="91440" bIns="45720" numCol="1" spcCol="0" rtlCol="0" fromWordArt="0" anchor="ctr" anchorCtr="0" forceAA="0" compatLnSpc="1">
+                              <a:prstTxWarp prst="textNoShape">
+                                <a:avLst/>
+                              </a:prstTxWarp>
+                              <a:noAutofit/>
+                            </wps:bodyPr>
+                          </wps:wsp>
+                          <wps:wsp>
+                            <wps:cNvPr id="195" name="Rectangle 195"/>
+                            <wps:cNvSpPr/>
+                            <wps:spPr>
+                              <a:xfrm>
+                                <a:off x="0" y="4094328"/>
+                                <a:ext cx="6858000" cy="5029200"/>
+                              </a:xfrm>
+                              <a:prstGeom prst="rect">
+                                <a:avLst/>
+                              </a:prstGeom>
+                              <a:solidFill>
+                                <a:schemeClr val="accent1"/>
+                              </a:solidFill>
+                              <a:ln>
+                                <a:noFill/>
+                              </a:ln>
+                            </wps:spPr>
+                            <wps:style>
+                              <a:lnRef idx="2">
+                                <a:schemeClr val="accent1">
+                                  <a:shade val="50000"/>
+                                </a:schemeClr>
+                              </a:lnRef>
+                              <a:fillRef idx="1">
+                                <a:schemeClr val="accent1"/>
+                              </a:fillRef>
+                              <a:effectRef idx="0">
+                                <a:schemeClr val="accent1"/>
+                              </a:effectRef>
+                              <a:fontRef idx="minor">
+                                <a:schemeClr val="lt1"/>
+                              </a:fontRef>
+                            </wps:style>
+                            <wps:txbx>
+                              <w:txbxContent>
+                                <w:sdt>
+                                  <w:sdtPr>
+                                    <w:rPr>
+                                      <w:rFonts w:ascii="Times New Roman" w:hAnsi="Times New Roman" w:cs="Times New Roman"/>
+                                      <w:color w:val="FFFFFF" w:themeColor="background1"/>
+                                    </w:rPr>
+                                    <w:alias w:val="Author"/>
+                                    <w:tag w:val=""/>
+                                    <w:id w:val="945428907"/>
+                                    <w:dataBinding w:prefixMappings="xmlns:ns0='http://purl.org/dc/elements/1.1/' xmlns:ns1='http://schemas.openxmlformats.org/package/2006/metadata/core-properties' " w:xpath="/ns1:coreProperties[1]/ns0:creator[1]" w:storeItemID="{6C3C8BC8-F283-45AE-878A-BAB7291924A1}"/>
+                                    <w:text/>
+                                  </w:sdtPr>
+                                  <w:sdtContent>
+                                    <w:p>
+                                      <w:pPr>
+                                        <w:pStyle w:val="NoSpacing"/>
+                                        <w:spacing w:before="120"/>
+                                        <w:jc w:val="center"/>
+                                        <w:rPr>
+                                          <w:color w:val="FFFFFF" w:themeColor="background1"/>
+                                        </w:rPr>
+                                      </w:pPr>
+                                      <w:r>
+                                        <w:rPr>
+                                          <w:rFonts w:ascii="Times New Roman" w:hAnsi="Times New Roman" w:cs="Times New Roman"/>
+                                          <w:color w:val="FFFFFF" w:themeColor="background1"/>
+                                        </w:rPr>
+                                        <w:t>Christopher Evans (5829035234)</w:t>
+                                      </w:r>
+                                    </w:p>
+                                  </w:sdtContent>
+                                </w:sdt>
+                                <w:p>
+                                  <w:pPr>
+                                    <w:pStyle w:val="NoSpacing"/>
+                                    <w:spacing w:before="120"/>
+                                    <w:jc w:val="center"/>
+                                    <w:rPr>
+                                      <w:color w:val="FFFFFF" w:themeColor="background1"/>
+                                    </w:rPr>
+                                  </w:pPr>
+                                  <w:r>
+                                    <w:rPr>
+                                      <w:color w:val="FFFFFF" w:themeColor="background1"/>
+                                    </w:rPr>
+                                    <w:t>  </w:t>
+                                  </w:r>
+                                </w:p>
+                              </w:txbxContent>
+                            </wps:txbx>
+                            <wps:bodyPr rot="0" spcFirstLastPara="0" vertOverflow="overflow" horzOverflow="overflow" vert="horz" wrap="square" lIns="457200" tIns="731520" rIns="457200" bIns="457200" numCol="1" spcCol="0" rtlCol="0" fromWordArt="0" anchor="b" anchorCtr="0" forceAA="0" compatLnSpc="1">
+                              <a:prstTxWarp prst="textNoShape">
+                                <a:avLst/>
+                              </a:prstTxWarp>
+                              <a:noAutofit/>
+                            </wps:bodyPr>
+                          </wps:wsp>
+                          <wps:wsp>
+                            <wps:cNvPr id="196" name="Text Box 196"/>
+                            <wps:cNvSpPr txBox="1"/>
+                            <wps:spPr>
+                              <a:xfrm>
+                                <a:off x="6824" y="1371600"/>
+                                <a:ext cx="6858000" cy="2722728"/>
+                              </a:xfrm>
+                              <a:prstGeom prst="rect">
+                                <a:avLst/>
+                              </a:prstGeom>
+                              <a:solidFill>
+                                <a:schemeClr val="bg1"/>
+                              </a:solidFill>
+                              <a:ln w="6350">
+                                <a:noFill/>
+                              </a:ln>
+                              <a:effectLst/>
+                            </wps:spPr>
+                            <wps:style>
+                              <a:lnRef idx="0">
+                                <a:schemeClr val="accent1"/>
+                              </a:lnRef>
+                              <a:fillRef idx="0">
+                                <a:schemeClr val="accent1"/>
+                              </a:fillRef>
+                              <a:effectRef idx="0">
+                                <a:schemeClr val="accent1"/>
+                              </a:effectRef>
+                              <a:fontRef idx="minor">
+                                <a:schemeClr val="dk1"/>
+                              </a:fontRef>
+                            </wps:style>
+                            <wps:txbx>
+                              <w:txbxContent>
+                                <w:sdt>
+                                  <w:sdtPr>
+                                    <w:rPr>
+                                      <w:rFonts w:asciiTheme="majorHAnsi" w:eastAsiaTheme="majorEastAsia" w:hAnsiTheme="majorHAnsi" w:cstheme="majorBidi"/>
+                                      <w:caps/>
+                                      <w:color w:val="4472C4" w:themeColor="accent1"/>
+                                      <w:sz w:val="72"/>
+                                      <w:szCs w:val="72"/>
+                                    </w:rPr>
+                                    <w:alias w:val="Title"/>
+                                    <w:tag w:val=""/>
+                                    <w:id w:val="-9991715"/>
+                                    <w:dataBinding w:prefixMappings="xmlns:ns0='http://purl.org/dc/elements/1.1/' xmlns:ns1='http://schemas.openxmlformats.org/package/2006/metadata/core-properties' " w:xpath="/ns1:coreProperties[1]/ns0:title[1]" w:storeItemID="{6C3C8BC8-F283-45AE-878A-BAB7291924A1}"/>
+                                    <w:text/>
+                                  </w:sdtPr>
+                                  <w:sdtContent>
+                                    <w:p>
+                                      <w:pPr>
+                                        <w:pStyle w:val="NoSpacing"/>
+                                        <w:jc w:val="center"/>
+                                        <w:rPr>
+                                          <w:rFonts w:asciiTheme="majorHAnsi" w:eastAsiaTheme="majorEastAsia" w:hAnsiTheme="majorHAnsi" w:cstheme="majorBidi"/>
+                                          <w:caps/>
+                                          <w:color w:val="4472C4" w:themeColor="accent1"/>
+                                          <w:sz w:val="72"/>
+                                          <w:szCs w:val="72"/>
+                                        </w:rPr>
+                                      </w:pPr>
+                                      <w:r>
+                                        <w:rPr>
+                                          <w:rFonts w:asciiTheme="majorHAnsi" w:eastAsiaTheme="majorEastAsia" w:hAnsiTheme="majorHAnsi" w:cstheme="majorBidi"/>
+                                          <w:caps/>
+                                          <w:color w:val="4472C4" w:themeColor="accent1"/>
+                                          <w:sz w:val="72"/>
+                                          <w:szCs w:val="72"/>
+                                        </w:rPr>
+                                        <w:t>Construction document</w:t>
+                                      </w:r>
+                                    </w:p>
+                                  </w:sdtContent>
+                                </w:sdt>
+                              </w:txbxContent>
+                            </wps:txbx>
+                            <wps:bodyPr rot="0" spcFirstLastPara="0" vertOverflow="overflow" horzOverflow="overflow" vert="horz" wrap="square" lIns="457200" tIns="91440" rIns="457200" bIns="91440" numCol="1" spcCol="0" rtlCol="0" fromWordArt="0" anchor="ctr" anchorCtr="0" forceAA="0" compatLnSpc="1">
+                              <a:prstTxWarp prst="textNoShape">
+                                <a:avLst/>
+                              </a:prstTxWarp>
+                              <a:noAutofit/>
+                            </wps:bodyPr>
+                          </wps:wsp>
+                        </wpg:wgp>
+                      </a:graphicData>
+                    </a:graphic>
+                    <wp14:sizeRelH relativeFrom="page">
+                      <wp14:pctWidth>88200</wp14:pctWidth>
+                    </wp14:sizeRelH>
+                    <wp14:sizeRelV relativeFrom="page">
+                      <wp14:pctHeight>90900</wp14:pctHeight>
+                    </wp14:sizeRelV>
+                  </wp:anchor>
+                </w:drawing>
+              </mc:Choice>
+              <mc:Fallback>
+                <w:pict>
+                  <v:group w14:anchorId="545001B3" id="Group 193" o:spid="_x0000_s1026" style="position:absolute;left:0;text-align:left;margin-left:0;margin-top:0;width:540.55pt;height:718.4pt;z-index:-251657216;mso-width-percent:882;mso-height-percent:909;mso-position-horizontal:center;mso-position-horizontal-relative:page;mso-position-vertical:center;mso-position-vertical-relative:page;mso-width-percent:882;mso-height-percent:909" coordsize="68648,91235" o:gfxdata="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">
+                    <v:rect id="Rectangle 194" o:spid="_x0000_s1027" style="position:absolute;width:68580;height:13716;visibility:visible;mso-wrap-style:square;v-text-anchor:middle" o:gfxdata="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" fillcolor="#4472c4 [3204]" stroked="f" strokeweight="1pt"/>
+                    <v:rect id="Rectangle 195" o:spid="_x0000_s1028" style="position:absolute;top:40943;width:68580;height:50292;visibility:visible;mso-wrap-style:square;v-text-anchor:bottom" o:gfxdata="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" fillcolor="#4472c4 [3204]" stroked="f" strokeweight="1pt">
+                      <v:textbox inset="36pt,57.6pt,36pt,36pt">
+                        <w:txbxContent>
+                          <w:sdt>
+                            <w:sdtPr>
+                              <w:rPr>
+                                <w:rFonts w:ascii="Times New Roman" w:hAnsi="Times New Roman" w:cs="Times New Roman"/>
+                                <w:color w:val="FFFFFF" w:themeColor="background1"/>
+                              </w:rPr>
+                              <w:alias w:val="Author"/>
+                              <w:tag w:val=""/>
+                              <w:id w:val="945428907"/>
+                              <w:dataBinding w:prefixMappings="xmlns:ns0='http://purl.org/dc/elements/1.1/' xmlns:ns1='http://schemas.openxmlformats.org/package/2006/metadata/core-properties' " w:xpath="/ns1:coreProperties[1]/ns0:creator[1]" w:storeItemID="{6C3C8BC8-F283-45AE-878A-BAB7291924A1}"/>
+                              <w:text/>
+                            </w:sdtPr>
+                            <w:sdtContent>
+                              <w:p>
+                                <w:pPr>
+                                  <w:pStyle w:val="NoSpacing"/>
+                                  <w:spacing w:before="120"/>
+                                  <w:jc w:val="center"/>
+                                  <w:rPr>
+                                    <w:color w:val="FFFFFF" w:themeColor="background1"/>
+                                  </w:rPr>
+                                </w:pPr>
+                                <w:r>
+                                  <w:rPr>
+                                    <w:rFonts w:ascii="Times New Roman" w:hAnsi="Times New Roman" w:cs="Times New Roman"/>
+                                    <w:color w:val="FFFFFF" w:themeColor="background1"/>
+                                  </w:rPr>
+                                  <w:t>Christopher Evans (5829035234)</w:t>
+                                </w:r>
+                              </w:p>
+                            </w:sdtContent>
+                          </w:sdt>
+                          <w:p>
+                            <w:pPr>
+                              <w:pStyle w:val="NoSpacing"/>
+                              <w:spacing w:before="120"/>
+                              <w:jc w:val="center"/>
+                              <w:rPr>
+                                <w:color w:val="FFFFFF" w:themeColor="background1"/>
+                              </w:rPr>
+                            </w:pPr>
+                            <w:r>
+                              <w:rPr>
+                                <w:color w:val="FFFFFF" w:themeColor="background1"/>
+                              </w:rPr>
+                              <w:t>  </w:t>
+                            </w:r>
+                          </w:p>
+                        </w:txbxContent>
+                      </v:textbox>
+                    </v:rect>
+                    <v:shapetype id="_x0000_t202" coordsize="21600,21600" o:spt="202" path="m,l,21600r21600,l21600,xe">
+                      <v:stroke joinstyle="miter"/>
+                      <v:path gradientshapeok="t" o:connecttype="rect"/>
+                    </v:shapetype>
+                    <v:shape id="Text Box 196" o:spid="_x0000_s1029" type="#_x0000_t202" style="position:absolute;left:68;top:13716;width:68580;height:27227;visibility:visible;mso-wrap-style:square;v-text-anchor:middle" o:gfxdata="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" fillcolor="white [3212]" stroked="f" strokeweight=".5pt">
+                      <v:textbox inset="36pt,7.2pt,36pt,7.2pt">
+                        <w:txbxContent>
+                          <w:sdt>
+                            <w:sdtPr>
+                              <w:rPr>
+                                <w:rFonts w:asciiTheme="majorHAnsi" w:eastAsiaTheme="majorEastAsia" w:hAnsiTheme="majorHAnsi" w:cstheme="majorBidi"/>
+                                <w:caps/>
+                                <w:color w:val="4472C4" w:themeColor="accent1"/>
+                                <w:sz w:val="72"/>
+                                <w:szCs w:val="72"/>
+                              </w:rPr>
+                              <w:alias w:val="Title"/>
+                              <w:tag w:val=""/>
+                              <w:id w:val="-9991715"/>
+                              <w:dataBinding w:prefixMappings="xmlns:ns0='http://purl.org/dc/elements/1.1/' xmlns:ns1='http://schemas.openxmlformats.org/package/2006/metadata/core-properties' " w:xpath="/ns1:coreProperties[1]/ns0:title[1]" w:storeItemID="{6C3C8BC8-F283-45AE-878A-BAB7291924A1}"/>
+                              <w:text/>
+                            </w:sdtPr>
+                            <w:sdtContent>
+                              <w:p>
+                                <w:pPr>
+                                  <w:pStyle w:val="NoSpacing"/>
+                                  <w:jc w:val="center"/>
+                                  <w:rPr>
+                                    <w:rFonts w:asciiTheme="majorHAnsi" w:eastAsiaTheme="majorEastAsia" w:hAnsiTheme="majorHAnsi" w:cstheme="majorBidi"/>
+                                    <w:caps/>
+                                    <w:color w:val="4472C4" w:themeColor="accent1"/>
+                                    <w:sz w:val="72"/>
+                                    <w:szCs w:val="72"/>
+                                  </w:rPr>
+                                </w:pPr>
+                                <w:r>
+                                  <w:rPr>
+                                    <w:rFonts w:asciiTheme="majorHAnsi" w:eastAsiaTheme="majorEastAsia" w:hAnsiTheme="majorHAnsi" w:cstheme="majorBidi"/>
+                                    <w:caps/>
+                                    <w:color w:val="4472C4" w:themeColor="accent1"/>
+                                    <w:sz w:val="72"/>
+                                    <w:szCs w:val="72"/>
+                                  </w:rPr>
+                                  <w:t>Construction document</w:t>
+                                </w:r>
+                              </w:p>
+                            </w:sdtContent>
+                          </w:sdt>
+                        </w:txbxContent>
+                      </v:textbox>
+                    </v:shape>
+                    <w10:wrap anchorx="page" anchory="page"/>
+                  </v:group>
+                </w:pict>
+              </mc:Fallback>
+            </mc:AlternateContent>
+          </w:r>
+        </w:p>
+        <w:p>
+          <w:pPr>
+            <w:jc w:val="left"/>
+            <w:rPr>
+              <w:rFonts w:ascii="Berlin Sans FB" w:eastAsiaTheme="majorEastAsia" w:hAnsi="Berlin Sans FB" w:cstheme="majorBidi"/>
+              <w:color w:val="002060"/>
+              <w:sz w:val="32"/>
+              <w:szCs w:val="32"/>
+              <w:lang w:val="en-US"/>
+            </w:rPr>
+          </w:pPr>
+          <w:r>
+            <w:rPr>
+              <w:lang w:val="en-US"/>
+            </w:rPr>
+            <w:br w:type="page"/>
+          </w:r>
+        </w:p>
+      </w:sdtContent>
+    </w:sdt>
+    <w:sdt>
+      <w:sdtPr>
+        <w:id w:val="2053343255"/>
+        <w:docPartObj>
+          <w:docPartGallery w:val="Table of Contents"/>
+          <w:docPartUnique/>
+        </w:docPartObj>
+      </w:sdtPr>
+      <w:sdtEndPr>
+        <w:rPr>
+          <w:rFonts w:ascii="Verdana" w:eastAsiaTheme="minorHAnsi" w:hAnsi="Verdana" w:cstheme="minorBidi"/>
+          <w:b/>
+          <w:bCs/>
+          <w:noProof/>
+          <w:color w:val="auto"/>
+          <w:sz w:val="22"/>
+          <w:szCs w:val="22"/>
+          <w:lang w:val="en-GB"/>
+        </w:rPr>
+      </w:sdtEndPr>
+      <w:sdtContent>
+        <w:p>
+          <w:pPr>
+            <w:pStyle w:val="TOCHeading"/>
+            <w:rPr>
+              <w:rStyle w:val="Heading1Char"/>
+            </w:rPr>
+          </w:pPr>
+          <w:r>
+            <w:rPr>
+              <w:rStyle w:val="Heading1Char"/>
+            </w:rPr>
+            <w:t>Contents</w:t>
+          </w:r>
+        </w:p>
+        <w:p>
+          <w:pPr>
+            <w:pStyle w:val="TOC1"/>
+            <w:tabs>
+              <w:tab w:val="right" w:leader="dot" w:pos="9016"/>
+            </w:tabs>
+            <w:rPr>
+              <w:rFonts w:asciiTheme="minorHAnsi" w:eastAsiaTheme="minorEastAsia" w:hAnsiTheme="minorHAnsi"/>
+              <w:noProof/>
+              <w:lang w:eastAsia="en-GB"/>
+            </w:rPr>
+          </w:pPr>
+          <w:r>
+            <w:fldChar w:fldCharType="begin"/>
+          </w:r>
+          <w:r>
+            <w:instrText xml:space="preserve"> TOC \o "1-3" \h \z \u </w:instrText>
+          </w:r>
+          <w:r>
+            <w:fldChar w:fldCharType="separate"/>
+          </w:r>
+          <w:hyperlink w:anchor="_Toc83980909" w:history="1">
+            <w:r>
+              <w:rPr>
+                <w:rStyle w:val="Hyperlink"/>
+                <w:noProof/>
+                <w:lang w:val="en-US"/>
+              </w:rPr>
+              <w:t>Introduction</w:t>
+            </w:r>
+            <w:r>
+              <w:rPr>
+                <w:noProof/>
+                <w:webHidden/>
+              </w:rPr>
+              <w:tab/>
+            </w:r>
+            <w:r>
+              <w:rPr>
+                <w:noProof/>
+                <w:webHidden/>
+              </w:rPr>
+              <w:fldChar w:fldCharType="begin"/>
+            </w:r>
+            <w:r>
+              <w:rPr>
+                <w:noProof/>
+                <w:webHidden/>
+              </w:rPr>
+              <w:instrText xml:space="preserve"> PAGEREF _Toc83980909 \h </w:instrText>
+            </w:r>
+            <w:r>
+              <w:rPr>
+                <w:noProof/>
+                <w:webHidden/>
+              </w:rPr>
+            </w:r>
+            <w:r>
+              <w:rPr>
+                <w:noProof/>
+                <w:webHidden/>
+              </w:rPr>
+              <w:fldChar w:fldCharType="separate"/>
+            </w:r>
+            <w:r>
+              <w:rPr>
+                <w:noProof/>
+                <w:webHidden/>
+              </w:rPr>
+              <w:t>1</w:t>
+            </w:r>
+            <w:r>
+              <w:rPr>
+                <w:noProof/>
+                <w:webHidden/>
+              </w:rPr>
+              <w:fldChar w:fldCharType="end"/>
+            </w:r>
+          </w:hyperlink>
+        </w:p>
+        <w:p>
+          <w:pPr>
+            <w:pStyle w:val="TOC1"/>
+            <w:tabs>
+              <w:tab w:val="right" w:leader="dot" w:pos="9016"/>
+            </w:tabs>
+            <w:rPr>
+              <w:rFonts w:asciiTheme="minorHAnsi" w:eastAsiaTheme="minorEastAsia" w:hAnsiTheme="minorHAnsi"/>
+              <w:noProof/>
+              <w:lang w:eastAsia="en-GB"/>
+            </w:rPr>
+          </w:pPr>
+          <w:hyperlink w:anchor="_Toc83980910" w:history="1">
+            <w:r>
+              <w:rPr>
+                <w:rStyle w:val="Hyperlink"/>
+                <w:noProof/>
+                <w:lang w:val="en-US"/>
+              </w:rPr>
+              <w:t>Roadblocks</w:t>
+            </w:r>
+            <w:r>
+              <w:rPr>
+                <w:noProof/>
+                <w:webHidden/>
+              </w:rPr>
+              <w:tab/>
+            </w:r>
+            <w:r>
+              <w:rPr>
+                <w:noProof/>
+                <w:webHidden/>
+              </w:rPr>
+              <w:fldChar w:fldCharType="begin"/>
+            </w:r>
+            <w:r>
+              <w:rPr>
+                <w:noProof/>
+                <w:webHidden/>
+              </w:rPr>
+              <w:instrText xml:space="preserve"> PAGEREF _Toc83980910 \h </w:instrText>
+            </w:r>
+            <w:r>
+              <w:rPr>
+                <w:noProof/>
+                <w:webHidden/>
+              </w:rPr>
+            </w:r>
+            <w:r>
+              <w:rPr>
+                <w:noProof/>
+                <w:webHidden/>
+              </w:rPr>
+              <w:fldChar w:fldCharType="separate"/>
+            </w:r>
+            <w:r>
+              <w:rPr>
+                <w:noProof/>
+                <w:webHidden/>
+              </w:rPr>
+              <w:t>1</w:t>
+            </w:r>
+            <w:r>
+              <w:rPr>
+                <w:noProof/>
+                <w:webHidden/>
+              </w:rPr>
+              <w:fldChar w:fldCharType="end"/>
+            </w:r>
+          </w:hyperlink>
+        </w:p>
+        <w:p>
+          <w:pPr>
+            <w:pStyle w:val="TOC1"/>
+            <w:tabs>
+              <w:tab w:val="right" w:leader="dot" w:pos="9016"/>
+            </w:tabs>
+            <w:rPr>
+              <w:rFonts w:asciiTheme="minorHAnsi" w:eastAsiaTheme="minorEastAsia" w:hAnsiTheme="minorHAnsi"/>
+              <w:noProof/>
+              <w:lang w:eastAsia="en-GB"/>
+            </w:rPr>
+          </w:pPr>
+          <w:hyperlink w:anchor="_Toc83980911" w:history="1">
+            <w:r>
+              <w:rPr>
+                <w:rStyle w:val="Hyperlink"/>
+                <w:noProof/>
+                <w:lang w:val="en-US"/>
+              </w:rPr>
+              <w:t>Setting up Continuous Integration</w:t>
+            </w:r>
+            <w:r>
+              <w:rPr>
+                <w:noProof/>
+                <w:webHidden/>
+              </w:rPr>
+              <w:tab/>
+            </w:r>
+            <w:r>
+              <w:rPr>
+                <w:noProof/>
+                <w:webHidden/>
+              </w:rPr>
+              <w:fldChar w:fldCharType="begin"/>
+            </w:r>
+            <w:r>
+              <w:rPr>
+                <w:noProof/>
+                <w:webHidden/>
+              </w:rPr>
+              <w:instrText xml:space="preserve"> PAGEREF _Toc83980911 \h </w:instrText>
+            </w:r>
+            <w:r>
+              <w:rPr>
+                <w:noProof/>
+                <w:webHidden/>
+              </w:rPr>
+            </w:r>
+            <w:r>
+              <w:rPr>
+                <w:noProof/>
+                <w:webHidden/>
+              </w:rPr>
+              <w:fldChar w:fldCharType="separate"/>
+            </w:r>
+            <w:r>
+              <w:rPr>
+                <w:noProof/>
+                <w:webHidden/>
+              </w:rPr>
+              <w:t>2</w:t>
+            </w:r>
+            <w:r>
+              <w:rPr>
+                <w:noProof/>
+                <w:webHidden/>
+              </w:rPr>
+              <w:fldChar w:fldCharType="end"/>
+            </w:r>
+          </w:hyperlink>
+        </w:p>
+        <w:p>
+          <w:pPr>
+            <w:pStyle w:val="TOC1"/>
+            <w:tabs>
+              <w:tab w:val="right" w:leader="dot" w:pos="9016"/>
+            </w:tabs>
+            <w:rPr>
+              <w:rFonts w:asciiTheme="minorHAnsi" w:eastAsiaTheme="minorEastAsia" w:hAnsiTheme="minorHAnsi"/>
+              <w:noProof/>
+              <w:lang w:eastAsia="en-GB"/>
+            </w:rPr>
+          </w:pPr>
+          <w:hyperlink w:anchor="_Toc83980912" w:history="1">
+            <w:r>
+              <w:rPr>
+                <w:rStyle w:val="Hyperlink"/>
+                <w:noProof/>
+                <w:lang w:val="en-US"/>
+              </w:rPr>
+              <w:t>Creating documentation with Sandcastle</w:t>
+            </w:r>
+            <w:r>
+              <w:rPr>
+                <w:noProof/>
+                <w:webHidden/>
+              </w:rPr>
+              <w:tab/>
+            </w:r>
+            <w:r>
+              <w:rPr>
+                <w:noProof/>
+                <w:webHidden/>
+              </w:rPr>
+              <w:fldChar w:fldCharType="begin"/>
+            </w:r>
+            <w:r>
+              <w:rPr>
+                <w:noProof/>
+                <w:webHidden/>
+              </w:rPr>
+              <w:instrText xml:space="preserve"> PAGEREF _Toc83980912 \h </w:instrText>
+            </w:r>
+            <w:r>
+              <w:rPr>
+                <w:noProof/>
+                <w:webHidden/>
+              </w:rPr>
+            </w:r>
+            <w:r>
+              <w:rPr>
+                <w:noProof/>
+                <w:webHidden/>
+              </w:rPr>
+              <w:fldChar w:fldCharType="separate"/>
+            </w:r>
+            <w:r>
+              <w:rPr>
+                <w:noProof/>
+                <w:webHidden/>
+              </w:rPr>
+              <w:t>5</w:t>
+            </w:r>
+            <w:r>
+              <w:rPr>
+                <w:noProof/>
+                <w:webHidden/>
+              </w:rPr>
+              <w:fldChar w:fldCharType="end"/>
+            </w:r>
+          </w:hyperlink>
+        </w:p>
+        <w:p>
+          <w:pPr>
+            <w:pStyle w:val="TOC1"/>
+            <w:tabs>
+              <w:tab w:val="right" w:leader="dot" w:pos="9016"/>
+            </w:tabs>
+            <w:rPr>
+              <w:rFonts w:asciiTheme="minorHAnsi" w:eastAsiaTheme="minorEastAsia" w:hAnsiTheme="minorHAnsi"/>
+              <w:noProof/>
+              <w:lang w:eastAsia="en-GB"/>
+            </w:rPr>
+          </w:pPr>
+          <w:hyperlink w:anchor="_Toc83980913" w:history="1">
+            <w:r>
+              <w:rPr>
+                <w:rStyle w:val="Hyperlink"/>
+                <w:noProof/>
+                <w:lang w:val="en-US"/>
+              </w:rPr>
+              <w:t>Limitations</w:t>
+            </w:r>
+            <w:r>
+              <w:rPr>
+                <w:noProof/>
+                <w:webHidden/>
+              </w:rPr>
+              <w:tab/>
+            </w:r>
+            <w:r>
+              <w:rPr>
+                <w:noProof/>
+                <w:webHidden/>
+              </w:rPr>
+              <w:fldChar w:fldCharType="begin"/>
+            </w:r>
+            <w:r>
+              <w:rPr>
+                <w:noProof/>
+                <w:webHidden/>
+              </w:rPr>
+              <w:instrText xml:space="preserve"> PAGEREF _Toc83980913 \h </w:instrText>
+            </w:r>
+            <w:r>
+              <w:rPr>
+                <w:noProof/>
+                <w:webHidden/>
+              </w:rPr>
+            </w:r>
+            <w:r>
+              <w:rPr>
+                <w:noProof/>
+                <w:webHidden/>
+              </w:rPr>
+              <w:fldChar w:fldCharType="separate"/>
+            </w:r>
+            <w:r>
+              <w:rPr>
+                <w:noProof/>
+                <w:webHidden/>
+              </w:rPr>
+              <w:t>7</w:t>
+            </w:r>
+            <w:r>
+              <w:rPr>
+                <w:noProof/>
+                <w:webHidden/>
+              </w:rPr>
+              <w:fldChar w:fldCharType="end"/>
+            </w:r>
+          </w:hyperlink>
+        </w:p>
+        <w:p>
+          <w:pPr>
+            <w:pStyle w:val="TOC1"/>
+            <w:tabs>
+              <w:tab w:val="right" w:leader="dot" w:pos="9016"/>
+            </w:tabs>
+            <w:rPr>
+              <w:rFonts w:asciiTheme="minorHAnsi" w:eastAsiaTheme="minorEastAsia" w:hAnsiTheme="minorHAnsi"/>
+              <w:noProof/>
+              <w:lang w:eastAsia="en-GB"/>
+            </w:rPr>
+          </w:pPr>
+          <w:hyperlink w:anchor="_Toc83980914" w:history="1">
+            <w:r>
+              <w:rPr>
+                <w:rStyle w:val="Hyperlink"/>
+                <w:noProof/>
+                <w:lang w:val="en-US"/>
+              </w:rPr>
+              <w:t>Future Improvements</w:t>
+            </w:r>
+            <w:r>
+              <w:rPr>
+                <w:noProof/>
+                <w:webHidden/>
+              </w:rPr>
+              <w:tab/>
+            </w:r>
+            <w:r>
+              <w:rPr>
+                <w:noProof/>
+                <w:webHidden/>
+              </w:rPr>
+              <w:fldChar w:fldCharType="begin"/>
+            </w:r>
+            <w:r>
+              <w:rPr>
+                <w:noProof/>
+                <w:webHidden/>
+              </w:rPr>
+              <w:instrText xml:space="preserve"> PAGEREF _Toc83980914 \h </w:instrText>
+            </w:r>
+            <w:r>
+              <w:rPr>
+                <w:noProof/>
+                <w:webHidden/>
+              </w:rPr>
+            </w:r>
+            <w:r>
+              <w:rPr>
+                <w:noProof/>
+                <w:webHidden/>
+              </w:rPr>
+              <w:fldChar w:fldCharType="separate"/>
+            </w:r>
+            <w:r>
+              <w:rPr>
+                <w:noProof/>
+                <w:webHidden/>
+              </w:rPr>
+              <w:t>8</w:t>
+            </w:r>
+            <w:r>
+              <w:rPr>
+                <w:noProof/>
+                <w:webHidden/>
+              </w:rPr>
+              <w:fldChar w:fldCharType="end"/>
+            </w:r>
+          </w:hyperlink>
+        </w:p>
+        <w:p>
+          <w:pPr>
+            <w:pStyle w:val="TOC1"/>
+            <w:tabs>
+              <w:tab w:val="right" w:leader="dot" w:pos="9016"/>
+            </w:tabs>
+            <w:rPr>
+              <w:rFonts w:asciiTheme="minorHAnsi" w:eastAsiaTheme="minorEastAsia" w:hAnsiTheme="minorHAnsi"/>
+              <w:noProof/>
+              <w:lang w:eastAsia="en-GB"/>
+            </w:rPr>
+          </w:pPr>
+          <w:hyperlink w:anchor="_Toc83980915" w:history="1">
+            <w:r>
+              <w:rPr>
+                <w:rStyle w:val="Hyperlink"/>
+                <w:noProof/>
+                <w:lang w:val="en-US"/>
+              </w:rPr>
+              <w:t>Summary</w:t>
+            </w:r>
+            <w:r>
+              <w:rPr>
+                <w:noProof/>
+                <w:webHidden/>
+              </w:rPr>
+              <w:tab/>
+            </w:r>
+            <w:r>
+              <w:rPr>
+                <w:noProof/>
+                <w:webHidden/>
+              </w:rPr>
+              <w:fldChar w:fldCharType="begin"/>
+            </w:r>
+            <w:r>
+              <w:rPr>
+                <w:noProof/>
+                <w:webHidden/>
+              </w:rPr>
+              <w:instrText xml:space="preserve"> PAGEREF _Toc83980915 \h </w:instrText>
+            </w:r>
+            <w:r>
+              <w:rPr>
+                <w:noProof/>
+                <w:webHidden/>
+              </w:rPr>
+            </w:r>
+            <w:r>
+              <w:rPr>
+                <w:noProof/>
+                <w:webHidden/>
+              </w:rPr>
+              <w:fldChar w:fldCharType="separate"/>
+            </w:r>
+            <w:r>
+              <w:rPr>
+                <w:noProof/>
+                <w:webHidden/>
+              </w:rPr>
+              <w:t>8</w:t>
+            </w:r>
+            <w:r>
+              <w:rPr>
+                <w:noProof/>
+                <w:webHidden/>
+              </w:rPr>
+              <w:fldChar w:fldCharType="end"/>
+            </w:r>
+          </w:hyperlink>
+        </w:p>
+        <w:p>
+          <w:r>
+            <w:rPr>
+              <w:b/>
+              <w:bCs/>
+              <w:noProof/>
+            </w:rPr>
+            <w:fldChar w:fldCharType="end"/>
+          </w:r>
+        </w:p>
+      </w:sdtContent>
+    </w:sdt>
     <w:p>
       <w:pPr>
         <w:pStyle w:val="Heading1"/>
@@ -9,12 +976,14 @@
           <w:lang w:val="en-US"/>
         </w:rPr>
       </w:pPr>
+      <w:bookmarkStart w:id="0" w:name="_Toc83980909"/>
       <w:r>
         <w:rPr>
           <w:lang w:val="en-US"/>
         </w:rPr>
         <w:t>Introduction</w:t>
       </w:r>
+      <w:bookmarkEnd w:id="0"/>
     </w:p>
     <w:p>
       <w:pPr>
@@ -36,12 +1005,14 @@
           <w:lang w:val="en-US"/>
         </w:rPr>
       </w:pPr>
+      <w:bookmarkStart w:id="1" w:name="_Toc83980910"/>
       <w:r>
         <w:rPr>
           <w:lang w:val="en-US"/>
         </w:rPr>
         <w:t>Roadblocks</w:t>
       </w:r>
+      <w:bookmarkEnd w:id="1"/>
     </w:p>
     <w:p>
       <w:pPr>
@@ -72,152 +1043,6 @@
             <wp:extent cx="5731510" cy="2695575"/>
             <wp:effectExtent l="0" t="0" r="2540" b="9525"/>
             <wp:docPr id="2" name="Picture 2"/>
-            <wp:cNvGraphicFramePr>
-              <a:graphicFrameLocks xmlns:a="http://schemas.openxmlformats.org/drawingml/2006/main" noChangeAspect="1"/>
-            </wp:cNvGraphicFramePr>
-            <a:graphic xmlns:a="http://schemas.openxmlformats.org/drawingml/2006/main">
-              <a:graphicData uri="http://schemas.openxmlformats.org/drawingml/2006/picture">
-                <pic:pic xmlns:pic="http://schemas.openxmlformats.org/drawingml/2006/picture">
-                  <pic:nvPicPr>
-                    <pic:cNvPr id="1" name=""/>
-                    <pic:cNvPicPr/>
-                  </pic:nvPicPr>
-                  <pic:blipFill>
-                    <a:blip r:embed="rId6"/>
-                    <a:stretch>
-                      <a:fillRect/>
-                    </a:stretch>
-                  </pic:blipFill>
-                  <pic:spPr>
-                    <a:xfrm>
-                      <a:off x="0" y="0"/>
-                      <a:ext cx="5731510" cy="2695575"/>
-                    </a:xfrm>
-                    <a:prstGeom prst="rect">
-                      <a:avLst/>
-                    </a:prstGeom>
-                  </pic:spPr>
-                </pic:pic>
-              </a:graphicData>
-            </a:graphic>
-          </wp:inline>
-        </w:drawing>
-      </w:r>
-    </w:p>
-    <w:p>
-      <w:pPr>
-        <w:rPr>
-          <w:lang w:val="en-US"/>
-        </w:rPr>
-      </w:pPr>
-      <w:r>
-        <w:rPr>
-          <w:lang w:val="en-US"/>
-        </w:rPr>
-        <w:t>Unsure what this meant, I looked up the error message typing it word for word into my search engine.</w:t>
-      </w:r>
-      <w:r>
-        <w:rPr>
-          <w:lang w:val="en-US"/>
-        </w:rPr>
-        <w:t xml:space="preserve"> After digging around, I found an article that detailed the steps to add the missing dll. I opened a developer command prompt and ran the following command:</w:t>
-      </w:r>
-    </w:p>
-    <w:p>
-      <w:pPr>
-        <w:rPr>
-          <w:i/>
-          <w:iCs/>
-          <w:lang w:val="en-US"/>
-        </w:rPr>
-      </w:pPr>
-      <w:r>
-        <w:rPr>
-          <w:i/>
-          <w:iCs/>
-          <w:lang w:val="en-US"/>
-        </w:rPr>
-        <w:t xml:space="preserve">gacutil -i Microsoft.VisualStudio.Shell.Interop.11.0.dll </w:t>
-      </w:r>
-    </w:p>
-    <w:p>
-      <w:pPr>
-        <w:rPr>
-          <w:lang w:val="en-US"/>
-        </w:rPr>
-      </w:pPr>
-      <w:r>
-        <w:rPr>
-          <w:noProof/>
-          <w:lang w:val="en-US"/>
-        </w:rPr>
-        <w:drawing>
-          <wp:inline distT="0" distB="0" distL="0" distR="0" wp14:anchorId="1DA99DC0" wp14:editId="6477042B">
-            <wp:extent cx="5731510" cy="691515"/>
-            <wp:effectExtent l="0" t="0" r="2540" b="0"/>
-            <wp:docPr id="3" name="Picture 3"/>
-            <wp:cNvGraphicFramePr>
-              <a:graphicFrameLocks xmlns:a="http://schemas.openxmlformats.org/drawingml/2006/main" noChangeAspect="1"/>
-            </wp:cNvGraphicFramePr>
-            <a:graphic xmlns:a="http://schemas.openxmlformats.org/drawingml/2006/main">
-              <a:graphicData uri="http://schemas.openxmlformats.org/drawingml/2006/picture">
-                <pic:pic xmlns:pic="http://schemas.openxmlformats.org/drawingml/2006/picture">
-                  <pic:nvPicPr>
-                    <pic:cNvPr id="1" name=""/>
-                    <pic:cNvPicPr/>
-                  </pic:nvPicPr>
-                  <pic:blipFill>
-                    <a:blip r:embed="rId7"/>
-                    <a:stretch>
-                      <a:fillRect/>
-                    </a:stretch>
-                  </pic:blipFill>
-                  <pic:spPr>
-                    <a:xfrm>
-                      <a:off x="0" y="0"/>
-                      <a:ext cx="5731510" cy="691515"/>
-                    </a:xfrm>
-                    <a:prstGeom prst="rect">
-                      <a:avLst/>
-                    </a:prstGeom>
-                  </pic:spPr>
-                </pic:pic>
-              </a:graphicData>
-            </a:graphic>
-          </wp:inline>
-        </w:drawing>
-      </w:r>
-    </w:p>
-    <w:p>
-      <w:pPr>
-        <w:rPr>
-          <w:lang w:val="en-US"/>
-        </w:rPr>
-      </w:pPr>
-      <w:r>
-        <w:rPr>
-          <w:lang w:val="en-US"/>
-        </w:rPr>
-        <w:t>I then restarted visual studio and tried again and I was able to add the project reference.</w:t>
-      </w:r>
-    </w:p>
-    <w:p>
-      <w:pPr>
-        <w:rPr>
-          <w:lang w:val="en-US"/>
-        </w:rPr>
-      </w:pPr>
-      <w:r>
-        <w:rPr>
-          <w:noProof/>
-          <w:lang w:val="en-US"/>
-        </w:rPr>
-        <w:lastRenderedPageBreak/>
-        <w:drawing>
-          <wp:inline distT="0" distB="0" distL="0" distR="0" wp14:anchorId="2E4A060C" wp14:editId="68D6CE34">
-            <wp:extent cx="4915586" cy="1886213"/>
-            <wp:effectExtent l="0" t="0" r="0" b="0"/>
-            <wp:docPr id="4" name="Picture 4"/>
             <wp:cNvGraphicFramePr>
               <a:graphicFrameLocks xmlns:a="http://schemas.openxmlformats.org/drawingml/2006/main" noChangeAspect="1"/>
             </wp:cNvGraphicFramePr>
@@ -237,6 +1062,208 @@
                   <pic:spPr>
                     <a:xfrm>
                       <a:off x="0" y="0"/>
+                      <a:ext cx="5731510" cy="2695575"/>
+                    </a:xfrm>
+                    <a:prstGeom prst="rect">
+                      <a:avLst/>
+                    </a:prstGeom>
+                  </pic:spPr>
+                </pic:pic>
+              </a:graphicData>
+            </a:graphic>
+          </wp:inline>
+        </w:drawing>
+      </w:r>
+    </w:p>
+    <w:p>
+      <w:pPr>
+        <w:rPr>
+          <w:lang w:val="en-US"/>
+        </w:rPr>
+      </w:pPr>
+      <w:r>
+        <w:rPr>
+          <w:lang w:val="en-US"/>
+        </w:rPr>
+        <w:t>Unsure what this meant, I looked up the error message typing it word for word into my search engine.</w:t>
+      </w:r>
+      <w:r>
+        <w:rPr>
+          <w:lang w:val="en-US"/>
+        </w:rPr>
+        <w:t xml:space="preserve"> After digging around, I found an article that detailed the steps to add the missing </w:t>
+      </w:r>
+      <w:proofErr w:type="spellStart"/>
+      <w:r>
+        <w:rPr>
+          <w:lang w:val="en-US"/>
+        </w:rPr>
+        <w:t>dll</w:t>
+      </w:r>
+      <w:proofErr w:type="spellEnd"/>
+      <w:r>
+        <w:rPr>
+          <w:lang w:val="en-US"/>
+        </w:rPr>
+        <w:t>. I opened a developer command prompt and ran the following command:</w:t>
+      </w:r>
+    </w:p>
+    <w:p>
+      <w:pPr>
+        <w:rPr>
+          <w:i/>
+          <w:iCs/>
+          <w:lang w:val="en-US"/>
+        </w:rPr>
+      </w:pPr>
+      <w:proofErr w:type="spellStart"/>
+      <w:r>
+        <w:rPr>
+          <w:i/>
+          <w:iCs/>
+          <w:lang w:val="en-US"/>
+        </w:rPr>
+        <w:t>gacutil</w:t>
+      </w:r>
+      <w:proofErr w:type="spellEnd"/>
+      <w:r>
+        <w:rPr>
+          <w:i/>
+          <w:iCs/>
+          <w:lang w:val="en-US"/>
+        </w:rPr>
+        <w:t xml:space="preserve"> -</w:t>
+      </w:r>
+      <w:proofErr w:type="spellStart"/>
+      <w:r>
+        <w:rPr>
+          <w:i/>
+          <w:iCs/>
+          <w:lang w:val="en-US"/>
+        </w:rPr>
+        <w:t>i</w:t>
+      </w:r>
+      <w:proofErr w:type="spellEnd"/>
+      <w:r>
+        <w:rPr>
+          <w:i/>
+          <w:iCs/>
+          <w:lang w:val="en-US"/>
+        </w:rPr>
+        <w:t xml:space="preserve"> Microsoft.VisualStudio.Shell.Interop.11.0.dll </w:t>
+      </w:r>
+    </w:p>
+    <w:p>
+      <w:pPr>
+        <w:rPr>
+          <w:lang w:val="en-US"/>
+        </w:rPr>
+      </w:pPr>
+      <w:r>
+        <w:rPr>
+          <w:noProof/>
+          <w:lang w:val="en-US"/>
+        </w:rPr>
+        <w:drawing>
+          <wp:inline distT="0" distB="0" distL="0" distR="0" wp14:anchorId="1DA99DC0" wp14:editId="6477042B">
+            <wp:extent cx="5731510" cy="691515"/>
+            <wp:effectExtent l="0" t="0" r="2540" b="0"/>
+            <wp:docPr id="3" name="Picture 3"/>
+            <wp:cNvGraphicFramePr>
+              <a:graphicFrameLocks xmlns:a="http://schemas.openxmlformats.org/drawingml/2006/main" noChangeAspect="1"/>
+            </wp:cNvGraphicFramePr>
+            <a:graphic xmlns:a="http://schemas.openxmlformats.org/drawingml/2006/main">
+              <a:graphicData uri="http://schemas.openxmlformats.org/drawingml/2006/picture">
+                <pic:pic xmlns:pic="http://schemas.openxmlformats.org/drawingml/2006/picture">
+                  <pic:nvPicPr>
+                    <pic:cNvPr id="1" name=""/>
+                    <pic:cNvPicPr/>
+                  </pic:nvPicPr>
+                  <pic:blipFill>
+                    <a:blip r:embed="rId9"/>
+                    <a:stretch>
+                      <a:fillRect/>
+                    </a:stretch>
+                  </pic:blipFill>
+                  <pic:spPr>
+                    <a:xfrm>
+                      <a:off x="0" y="0"/>
+                      <a:ext cx="5731510" cy="691515"/>
+                    </a:xfrm>
+                    <a:prstGeom prst="rect">
+                      <a:avLst/>
+                    </a:prstGeom>
+                  </pic:spPr>
+                </pic:pic>
+              </a:graphicData>
+            </a:graphic>
+          </wp:inline>
+        </w:drawing>
+      </w:r>
+    </w:p>
+    <w:p>
+      <w:pPr>
+        <w:rPr>
+          <w:lang w:val="en-US"/>
+        </w:rPr>
+      </w:pPr>
+      <w:r>
+        <w:rPr>
+          <w:lang w:val="en-US"/>
+        </w:rPr>
+        <w:lastRenderedPageBreak/>
+        <w:t xml:space="preserve">I then restarted visual studio and tried </w:t>
+      </w:r>
+      <w:proofErr w:type="gramStart"/>
+      <w:r>
+        <w:rPr>
+          <w:lang w:val="en-US"/>
+        </w:rPr>
+        <w:t>again</w:t>
+      </w:r>
+      <w:proofErr w:type="gramEnd"/>
+      <w:r>
+        <w:rPr>
+          <w:lang w:val="en-US"/>
+        </w:rPr>
+        <w:t xml:space="preserve"> and I was able to add the project reference.</w:t>
+      </w:r>
+    </w:p>
+    <w:p>
+      <w:pPr>
+        <w:rPr>
+          <w:lang w:val="en-US"/>
+        </w:rPr>
+      </w:pPr>
+      <w:r>
+        <w:rPr>
+          <w:noProof/>
+          <w:lang w:val="en-US"/>
+        </w:rPr>
+        <w:drawing>
+          <wp:inline distT="0" distB="0" distL="0" distR="0" wp14:anchorId="2E4A060C" wp14:editId="68D6CE34">
+            <wp:extent cx="4915586" cy="1886213"/>
+            <wp:effectExtent l="0" t="0" r="0" b="0"/>
+            <wp:docPr id="4" name="Picture 4"/>
+            <wp:cNvGraphicFramePr>
+              <a:graphicFrameLocks xmlns:a="http://schemas.openxmlformats.org/drawingml/2006/main" noChangeAspect="1"/>
+            </wp:cNvGraphicFramePr>
+            <a:graphic xmlns:a="http://schemas.openxmlformats.org/drawingml/2006/main">
+              <a:graphicData uri="http://schemas.openxmlformats.org/drawingml/2006/picture">
+                <pic:pic xmlns:pic="http://schemas.openxmlformats.org/drawingml/2006/picture">
+                  <pic:nvPicPr>
+                    <pic:cNvPr id="1" name=""/>
+                    <pic:cNvPicPr/>
+                  </pic:nvPicPr>
+                  <pic:blipFill>
+                    <a:blip r:embed="rId10"/>
+                    <a:stretch>
+                      <a:fillRect/>
+                    </a:stretch>
+                  </pic:blipFill>
+                  <pic:spPr>
+                    <a:xfrm>
+                      <a:off x="0" y="0"/>
                       <a:ext cx="4915586" cy="1886213"/>
                     </a:xfrm>
                     <a:prstGeom prst="rect">
@@ -257,24 +1284,54 @@
           <w:lang w:val="en-US"/>
         </w:rPr>
       </w:pPr>
+      <w:bookmarkStart w:id="2" w:name="_Toc83980911"/>
       <w:r>
         <w:rPr>
           <w:lang w:val="en-US"/>
         </w:rPr>
         <w:t>Setting up Continuous Integration</w:t>
       </w:r>
-    </w:p>
-    <w:p>
-      <w:pPr>
-        <w:rPr>
-          <w:lang w:val="en-US"/>
-        </w:rPr>
-      </w:pPr>
-      <w:r>
-        <w:rPr>
-          <w:lang w:val="en-US"/>
-        </w:rPr>
-        <w:t>Because I’m hosting the source code on Github, I’m able to set up Github Workflows to allow me to build and test my source code as I push it to the repository. This allows me to continually integrate my code, ensuring it builds on other machines.</w:t>
+      <w:bookmarkEnd w:id="2"/>
+    </w:p>
+    <w:p>
+      <w:pPr>
+        <w:rPr>
+          <w:lang w:val="en-US"/>
+        </w:rPr>
+      </w:pPr>
+      <w:r>
+        <w:rPr>
+          <w:lang w:val="en-US"/>
+        </w:rPr>
+        <w:t xml:space="preserve">Because I’m hosting the source code on </w:t>
+      </w:r>
+      <w:proofErr w:type="spellStart"/>
+      <w:r>
+        <w:rPr>
+          <w:lang w:val="en-US"/>
+        </w:rPr>
+        <w:t>Github</w:t>
+      </w:r>
+      <w:proofErr w:type="spellEnd"/>
+      <w:r>
+        <w:rPr>
+          <w:lang w:val="en-US"/>
+        </w:rPr>
+        <w:t xml:space="preserve">, I’m able to set up </w:t>
+      </w:r>
+      <w:proofErr w:type="spellStart"/>
+      <w:r>
+        <w:rPr>
+          <w:lang w:val="en-US"/>
+        </w:rPr>
+        <w:t>Github</w:t>
+      </w:r>
+      <w:proofErr w:type="spellEnd"/>
+      <w:r>
+        <w:rPr>
+          <w:lang w:val="en-US"/>
+        </w:rPr>
+        <w:t xml:space="preserve"> Workflows to allow me to build and test my source code as I push it to the repository. This allows me to continually integrate my code, ensuring it builds on other machines.</w:t>
       </w:r>
     </w:p>
     <w:p>
@@ -317,7 +1374,7 @@
                     <pic:cNvPicPr/>
                   </pic:nvPicPr>
                   <pic:blipFill>
-                    <a:blip r:embed="rId9"/>
+                    <a:blip r:embed="rId11"/>
                     <a:stretch>
                       <a:fillRect/>
                     </a:stretch>
@@ -385,7 +1442,7 @@
                     <pic:cNvPicPr/>
                   </pic:nvPicPr>
                   <pic:blipFill>
-                    <a:blip r:embed="rId10"/>
+                    <a:blip r:embed="rId12"/>
                     <a:stretch>
                       <a:fillRect/>
                     </a:stretch>
@@ -416,7 +1473,21 @@
         <w:rPr>
           <w:lang w:val="en-US"/>
         </w:rPr>
-        <w:t>The build was queued and I was able to see it in the Pull request as an amber icon, with a link to view the details and watch the build.</w:t>
+        <w:t xml:space="preserve">The build was </w:t>
+      </w:r>
+      <w:proofErr w:type="gramStart"/>
+      <w:r>
+        <w:rPr>
+          <w:lang w:val="en-US"/>
+        </w:rPr>
+        <w:t>queued</w:t>
+      </w:r>
+      <w:proofErr w:type="gramEnd"/>
+      <w:r>
+        <w:rPr>
+          <w:lang w:val="en-US"/>
+        </w:rPr>
+        <w:t xml:space="preserve"> and I was able to see it in the Pull request as an amber icon, with a link to view the details and watch the build.</w:t>
       </w:r>
       <w:r>
         <w:rPr>
@@ -452,7 +1523,7 @@
                     <pic:cNvPicPr/>
                   </pic:nvPicPr>
                   <pic:blipFill>
-                    <a:blip r:embed="rId11"/>
+                    <a:blip r:embed="rId13"/>
                     <a:stretch>
                       <a:fillRect/>
                     </a:stretch>
@@ -502,7 +1573,21 @@
         <w:rPr>
           <w:lang w:val="en-US"/>
         </w:rPr>
-        <w:t>To amend this, I created an environment variables for the solution file:</w:t>
+        <w:t xml:space="preserve">To amend this, I created an </w:t>
+      </w:r>
+      <w:proofErr w:type="gramStart"/>
+      <w:r>
+        <w:rPr>
+          <w:lang w:val="en-US"/>
+        </w:rPr>
+        <w:t>environment variables</w:t>
+      </w:r>
+      <w:proofErr w:type="gramEnd"/>
+      <w:r>
+        <w:rPr>
+          <w:lang w:val="en-US"/>
+        </w:rPr>
+        <w:t xml:space="preserve"> for the solution file:</w:t>
       </w:r>
     </w:p>
     <w:p>
@@ -532,7 +1617,7 @@
                     <pic:cNvPicPr/>
                   </pic:nvPicPr>
                   <pic:blipFill>
-                    <a:blip r:embed="rId12"/>
+                    <a:blip r:embed="rId14"/>
                     <a:stretch>
                       <a:fillRect/>
                     </a:stretch>
@@ -594,7 +1679,7 @@
                     <pic:cNvPicPr/>
                   </pic:nvPicPr>
                   <pic:blipFill>
-                    <a:blip r:embed="rId13"/>
+                    <a:blip r:embed="rId15"/>
                     <a:stretch>
                       <a:fillRect/>
                     </a:stretch>
@@ -655,7 +1740,7 @@
                     <pic:cNvPicPr/>
                   </pic:nvPicPr>
                   <pic:blipFill>
-                    <a:blip r:embed="rId14"/>
+                    <a:blip r:embed="rId16"/>
                     <a:stretch>
                       <a:fillRect/>
                     </a:stretch>
@@ -716,7 +1801,7 @@
                     <pic:cNvPicPr/>
                   </pic:nvPicPr>
                   <pic:blipFill>
-                    <a:blip r:embed="rId15"/>
+                    <a:blip r:embed="rId17"/>
                     <a:stretch>
                       <a:fillRect/>
                     </a:stretch>
@@ -778,7 +1863,7 @@
                     <pic:cNvPicPr/>
                   </pic:nvPicPr>
                   <pic:blipFill>
-                    <a:blip r:embed="rId16"/>
+                    <a:blip r:embed="rId18"/>
                     <a:stretch>
                       <a:fillRect/>
                     </a:stretch>
@@ -809,7 +1894,21 @@
         <w:rPr>
           <w:lang w:val="en-US"/>
         </w:rPr>
-        <w:t>From now on, I can create pull requests into the “master” branch and have them checked via Github workflows to ensure everything is in working order.</w:t>
+        <w:t xml:space="preserve">From now on, I can create pull requests into the “master” branch and have them checked via </w:t>
+      </w:r>
+      <w:proofErr w:type="spellStart"/>
+      <w:r>
+        <w:rPr>
+          <w:lang w:val="en-US"/>
+        </w:rPr>
+        <w:t>Github</w:t>
+      </w:r>
+      <w:proofErr w:type="spellEnd"/>
+      <w:r>
+        <w:rPr>
+          <w:lang w:val="en-US"/>
+        </w:rPr>
+        <w:t xml:space="preserve"> workflows to ensure everything is in working order.</w:t>
       </w:r>
     </w:p>
     <w:p>
@@ -828,203 +1927,6 @@
             <wp:extent cx="5731510" cy="2566035"/>
             <wp:effectExtent l="0" t="0" r="2540" b="5715"/>
             <wp:docPr id="8" name="Picture 8"/>
-            <wp:cNvGraphicFramePr>
-              <a:graphicFrameLocks xmlns:a="http://schemas.openxmlformats.org/drawingml/2006/main" noChangeAspect="1"/>
-            </wp:cNvGraphicFramePr>
-            <a:graphic xmlns:a="http://schemas.openxmlformats.org/drawingml/2006/main">
-              <a:graphicData uri="http://schemas.openxmlformats.org/drawingml/2006/picture">
-                <pic:pic xmlns:pic="http://schemas.openxmlformats.org/drawingml/2006/picture">
-                  <pic:nvPicPr>
-                    <pic:cNvPr id="1" name=""/>
-                    <pic:cNvPicPr/>
-                  </pic:nvPicPr>
-                  <pic:blipFill>
-                    <a:blip r:embed="rId17"/>
-                    <a:stretch>
-                      <a:fillRect/>
-                    </a:stretch>
-                  </pic:blipFill>
-                  <pic:spPr>
-                    <a:xfrm>
-                      <a:off x="0" y="0"/>
-                      <a:ext cx="5731510" cy="2566035"/>
-                    </a:xfrm>
-                    <a:prstGeom prst="rect">
-                      <a:avLst/>
-                    </a:prstGeom>
-                  </pic:spPr>
-                </pic:pic>
-              </a:graphicData>
-            </a:graphic>
-          </wp:inline>
-        </w:drawing>
-      </w:r>
-    </w:p>
-    <w:p>
-      <w:pPr>
-        <w:pStyle w:val="Heading1"/>
-        <w:rPr>
-          <w:lang w:val="en-US"/>
-        </w:rPr>
-      </w:pPr>
-      <w:r>
-        <w:rPr>
-          <w:lang w:val="en-US"/>
-        </w:rPr>
-        <w:t>Creating documentation with Sandcastle</w:t>
-      </w:r>
-    </w:p>
-    <w:p>
-      <w:pPr>
-        <w:rPr>
-          <w:lang w:val="en-US"/>
-        </w:rPr>
-      </w:pPr>
-      <w:r>
-        <w:rPr>
-          <w:lang w:val="en-US"/>
-        </w:rPr>
-        <w:t>Visual studio contains support for XML comments, which allow developers to document classes and methods.</w:t>
-      </w:r>
-    </w:p>
-    <w:p>
-      <w:pPr>
-        <w:rPr>
-          <w:lang w:val="en-US"/>
-        </w:rPr>
-      </w:pPr>
-      <w:r>
-        <w:rPr>
-          <w:noProof/>
-          <w:lang w:val="en-US"/>
-        </w:rPr>
-        <w:drawing>
-          <wp:inline distT="0" distB="0" distL="0" distR="0" wp14:anchorId="53F5080D" wp14:editId="00F1ABD2">
-            <wp:extent cx="5731510" cy="1391920"/>
-            <wp:effectExtent l="0" t="0" r="2540" b="0"/>
-            <wp:docPr id="13" name="Picture 13"/>
-            <wp:cNvGraphicFramePr>
-              <a:graphicFrameLocks xmlns:a="http://schemas.openxmlformats.org/drawingml/2006/main" noChangeAspect="1"/>
-            </wp:cNvGraphicFramePr>
-            <a:graphic xmlns:a="http://schemas.openxmlformats.org/drawingml/2006/main">
-              <a:graphicData uri="http://schemas.openxmlformats.org/drawingml/2006/picture">
-                <pic:pic xmlns:pic="http://schemas.openxmlformats.org/drawingml/2006/picture">
-                  <pic:nvPicPr>
-                    <pic:cNvPr id="1" name=""/>
-                    <pic:cNvPicPr/>
-                  </pic:nvPicPr>
-                  <pic:blipFill>
-                    <a:blip r:embed="rId18"/>
-                    <a:stretch>
-                      <a:fillRect/>
-                    </a:stretch>
-                  </pic:blipFill>
-                  <pic:spPr>
-                    <a:xfrm>
-                      <a:off x="0" y="0"/>
-                      <a:ext cx="5731510" cy="1391920"/>
-                    </a:xfrm>
-                    <a:prstGeom prst="rect">
-                      <a:avLst/>
-                    </a:prstGeom>
-                  </pic:spPr>
-                </pic:pic>
-              </a:graphicData>
-            </a:graphic>
-          </wp:inline>
-        </w:drawing>
-      </w:r>
-      <w:r>
-        <w:rPr>
-          <w:lang w:val="en-US"/>
-        </w:rPr>
-        <w:t xml:space="preserve"> </w:t>
-      </w:r>
-    </w:p>
-    <w:p>
-      <w:pPr>
-        <w:rPr>
-          <w:lang w:val="en-US"/>
-        </w:rPr>
-      </w:pPr>
-      <w:r>
-        <w:rPr>
-          <w:lang w:val="en-US"/>
-        </w:rPr>
-        <w:lastRenderedPageBreak/>
-        <w:t>These then get picked up by the in intellisense to help other developers use and understand:</w:t>
-      </w:r>
-    </w:p>
-    <w:p>
-      <w:pPr>
-        <w:pStyle w:val="ListParagraph"/>
-        <w:numPr>
-          <w:ilvl w:val="0"/>
-          <w:numId w:val="1"/>
-        </w:numPr>
-        <w:rPr>
-          <w:lang w:val="en-US"/>
-        </w:rPr>
-      </w:pPr>
-      <w:r>
-        <w:rPr>
-          <w:lang w:val="en-US"/>
-        </w:rPr>
-        <w:t>The definition of the method – i.e. what does it do</w:t>
-      </w:r>
-    </w:p>
-    <w:p>
-      <w:pPr>
-        <w:pStyle w:val="ListParagraph"/>
-        <w:numPr>
-          <w:ilvl w:val="0"/>
-          <w:numId w:val="1"/>
-        </w:numPr>
-        <w:rPr>
-          <w:lang w:val="en-US"/>
-        </w:rPr>
-      </w:pPr>
-      <w:r>
-        <w:rPr>
-          <w:lang w:val="en-US"/>
-        </w:rPr>
-        <w:t>Parameters – a short description of the parameters required</w:t>
-      </w:r>
-    </w:p>
-    <w:p>
-      <w:pPr>
-        <w:pStyle w:val="ListParagraph"/>
-        <w:numPr>
-          <w:ilvl w:val="0"/>
-          <w:numId w:val="1"/>
-        </w:numPr>
-        <w:rPr>
-          <w:lang w:val="en-US"/>
-        </w:rPr>
-      </w:pPr>
-      <w:r>
-        <w:rPr>
-          <w:lang w:val="en-US"/>
-        </w:rPr>
-        <w:t>The return value – what the return value is and what it means</w:t>
-      </w:r>
-    </w:p>
-    <w:p>
-      <w:pPr>
-        <w:rPr>
-          <w:lang w:val="en-US"/>
-        </w:rPr>
-      </w:pPr>
-      <w:r>
-        <w:rPr>
-          <w:noProof/>
-          <w:lang w:val="en-US"/>
-        </w:rPr>
-        <w:drawing>
-          <wp:inline distT="0" distB="0" distL="0" distR="0" wp14:anchorId="79651393" wp14:editId="35ACD953">
-            <wp:extent cx="5458587" cy="1066949"/>
-            <wp:effectExtent l="0" t="0" r="8890" b="0"/>
-            <wp:docPr id="15" name="Picture 15"/>
             <wp:cNvGraphicFramePr>
               <a:graphicFrameLocks xmlns:a="http://schemas.openxmlformats.org/drawingml/2006/main" noChangeAspect="1"/>
             </wp:cNvGraphicFramePr>
@@ -1044,7 +1946,7 @@
                   <pic:spPr>
                     <a:xfrm>
                       <a:off x="0" y="0"/>
-                      <a:ext cx="5458587" cy="1066949"/>
+                      <a:ext cx="5731510" cy="2566035"/>
                     </a:xfrm>
                     <a:prstGeom prst="rect">
                       <a:avLst/>
@@ -1059,94 +1961,31 @@
     </w:p>
     <w:p>
       <w:pPr>
-        <w:rPr>
-          <w:lang w:val="en-US"/>
-        </w:rPr>
-      </w:pPr>
-      <w:r>
-        <w:rPr>
-          <w:lang w:val="en-US"/>
-        </w:rPr>
-        <w:t>While these are helpful, it can also be helpful to have a website or word document containing this documentation. This can allow developers to see, in once place:</w:t>
-      </w:r>
-    </w:p>
-    <w:p>
-      <w:pPr>
-        <w:pStyle w:val="ListParagraph"/>
-        <w:numPr>
-          <w:ilvl w:val="0"/>
-          <w:numId w:val="2"/>
-        </w:numPr>
-        <w:rPr>
-          <w:lang w:val="en-US"/>
-        </w:rPr>
-      </w:pPr>
-      <w:r>
-        <w:rPr>
-          <w:lang w:val="en-US"/>
-        </w:rPr>
-        <w:t>The methods available in a class</w:t>
-      </w:r>
-    </w:p>
-    <w:p>
-      <w:pPr>
-        <w:pStyle w:val="ListParagraph"/>
-        <w:numPr>
-          <w:ilvl w:val="0"/>
-          <w:numId w:val="2"/>
-        </w:numPr>
-        <w:rPr>
-          <w:lang w:val="en-US"/>
-        </w:rPr>
-      </w:pPr>
-      <w:r>
-        <w:rPr>
-          <w:lang w:val="en-US"/>
-        </w:rPr>
-        <w:t>Links to classes</w:t>
-      </w:r>
-    </w:p>
-    <w:p>
-      <w:pPr>
-        <w:pStyle w:val="ListParagraph"/>
-        <w:numPr>
-          <w:ilvl w:val="0"/>
-          <w:numId w:val="2"/>
-        </w:numPr>
-        <w:rPr>
-          <w:lang w:val="en-US"/>
-        </w:rPr>
-      </w:pPr>
-      <w:r>
-        <w:rPr>
-          <w:lang w:val="en-US"/>
-        </w:rPr>
-        <w:t>Class relationships</w:t>
-      </w:r>
-    </w:p>
-    <w:p>
-      <w:pPr>
-        <w:rPr>
-          <w:lang w:val="en-US"/>
-        </w:rPr>
-      </w:pPr>
-      <w:r>
-        <w:rPr>
-          <w:lang w:val="en-US"/>
-        </w:rPr>
-        <w:t>Visual studio provides functionality to export the XML comments on build under the project</w:t>
-      </w:r>
-      <w:r>
-        <w:rPr>
-          <w:lang w:val="en-US"/>
-        </w:rPr>
-        <w:t xml:space="preserve"> properties, in the build tab</w:t>
-      </w:r>
-      <w:r>
-        <w:rPr>
-          <w:lang w:val="en-US"/>
-        </w:rPr>
-        <w:t>.</w:t>
+        <w:pStyle w:val="Heading1"/>
+        <w:rPr>
+          <w:lang w:val="en-US"/>
+        </w:rPr>
+      </w:pPr>
+      <w:bookmarkStart w:id="3" w:name="_Toc83980912"/>
+      <w:r>
+        <w:rPr>
+          <w:lang w:val="en-US"/>
+        </w:rPr>
+        <w:t>Creating documentation with Sandcastle</w:t>
+      </w:r>
+      <w:bookmarkEnd w:id="3"/>
+    </w:p>
+    <w:p>
+      <w:pPr>
+        <w:rPr>
+          <w:lang w:val="en-US"/>
+        </w:rPr>
+      </w:pPr>
+      <w:r>
+        <w:rPr>
+          <w:lang w:val="en-US"/>
+        </w:rPr>
+        <w:t>Visual studio contains support for XML comments, which allow developers to document classes and methods.</w:t>
       </w:r>
     </w:p>
     <w:p>
@@ -1161,10 +2000,10 @@
           <w:lang w:val="en-US"/>
         </w:rPr>
         <w:drawing>
-          <wp:inline distT="0" distB="0" distL="0" distR="0" wp14:anchorId="06278523" wp14:editId="461CF257">
-            <wp:extent cx="5731510" cy="1348740"/>
-            <wp:effectExtent l="0" t="0" r="2540" b="3810"/>
-            <wp:docPr id="16" name="Picture 16"/>
+          <wp:inline distT="0" distB="0" distL="0" distR="0" wp14:anchorId="53F5080D" wp14:editId="00F1ABD2">
+            <wp:extent cx="5731510" cy="1391920"/>
+            <wp:effectExtent l="0" t="0" r="2540" b="0"/>
+            <wp:docPr id="13" name="Picture 13"/>
             <wp:cNvGraphicFramePr>
               <a:graphicFrameLocks xmlns:a="http://schemas.openxmlformats.org/drawingml/2006/main" noChangeAspect="1"/>
             </wp:cNvGraphicFramePr>
@@ -1184,7 +2023,7 @@
                   <pic:spPr>
                     <a:xfrm>
                       <a:off x="0" y="0"/>
-                      <a:ext cx="5731510" cy="1348740"/>
+                      <a:ext cx="5731510" cy="1391920"/>
                     </a:xfrm>
                     <a:prstGeom prst="rect">
                       <a:avLst/>
@@ -1196,37 +2035,93 @@
           </wp:inline>
         </w:drawing>
       </w:r>
-    </w:p>
-    <w:p>
-      <w:pPr>
-        <w:rPr>
-          <w:lang w:val="en-US"/>
-        </w:rPr>
-      </w:pPr>
-      <w:r>
-        <w:rPr>
-          <w:lang w:val="en-US"/>
-        </w:rPr>
-        <w:t>This file can be read by the sandcastle program to generate documentation from the XML data and the output DLL of the project.</w:t>
-      </w:r>
-    </w:p>
-    <w:p>
-      <w:pPr>
-        <w:rPr>
-          <w:lang w:val="en-US"/>
-        </w:rPr>
-      </w:pPr>
-      <w:r>
-        <w:rPr>
-          <w:lang w:val="en-US"/>
-        </w:rPr>
-        <w:t>Inside sandcastle, I specify the output type and the language(s) to optimize for. Sandcastle supports HTML generation so the documentation can be hosted as a website. For this project though, I will create an open document</w:t>
-      </w:r>
-      <w:r>
-        <w:rPr>
-          <w:lang w:val="en-US"/>
-        </w:rPr>
-        <w:t xml:space="preserve"> (.docx).</w:t>
+      <w:r>
+        <w:rPr>
+          <w:lang w:val="en-US"/>
+        </w:rPr>
+        <w:t xml:space="preserve"> </w:t>
+      </w:r>
+    </w:p>
+    <w:p>
+      <w:pPr>
+        <w:rPr>
+          <w:lang w:val="en-US"/>
+        </w:rPr>
+      </w:pPr>
+      <w:r>
+        <w:rPr>
+          <w:lang w:val="en-US"/>
+        </w:rPr>
+        <w:lastRenderedPageBreak/>
+        <w:t>These then get picked up by the in intellisense to help other developers use and understand:</w:t>
+      </w:r>
+    </w:p>
+    <w:p>
+      <w:pPr>
+        <w:pStyle w:val="ListParagraph"/>
+        <w:numPr>
+          <w:ilvl w:val="0"/>
+          <w:numId w:val="1"/>
+        </w:numPr>
+        <w:rPr>
+          <w:lang w:val="en-US"/>
+        </w:rPr>
+      </w:pPr>
+      <w:r>
+        <w:rPr>
+          <w:lang w:val="en-US"/>
+        </w:rPr>
+        <w:t xml:space="preserve">The definition of the method – </w:t>
+      </w:r>
+      <w:proofErr w:type="gramStart"/>
+      <w:r>
+        <w:rPr>
+          <w:lang w:val="en-US"/>
+        </w:rPr>
+        <w:t>i.e.</w:t>
+      </w:r>
+      <w:proofErr w:type="gramEnd"/>
+      <w:r>
+        <w:rPr>
+          <w:lang w:val="en-US"/>
+        </w:rPr>
+        <w:t xml:space="preserve"> what does it do</w:t>
+      </w:r>
+    </w:p>
+    <w:p>
+      <w:pPr>
+        <w:pStyle w:val="ListParagraph"/>
+        <w:numPr>
+          <w:ilvl w:val="0"/>
+          <w:numId w:val="1"/>
+        </w:numPr>
+        <w:rPr>
+          <w:lang w:val="en-US"/>
+        </w:rPr>
+      </w:pPr>
+      <w:r>
+        <w:rPr>
+          <w:lang w:val="en-US"/>
+        </w:rPr>
+        <w:t>Parameters – a short description of the parameters required</w:t>
+      </w:r>
+    </w:p>
+    <w:p>
+      <w:pPr>
+        <w:pStyle w:val="ListParagraph"/>
+        <w:numPr>
+          <w:ilvl w:val="0"/>
+          <w:numId w:val="1"/>
+        </w:numPr>
+        <w:rPr>
+          <w:lang w:val="en-US"/>
+        </w:rPr>
+      </w:pPr>
+      <w:r>
+        <w:rPr>
+          <w:lang w:val="en-US"/>
+        </w:rPr>
+        <w:t>The return value – what the return value is and what it means</w:t>
       </w:r>
     </w:p>
     <w:p>
@@ -1241,10 +2136,10 @@
           <w:lang w:val="en-US"/>
         </w:rPr>
         <w:drawing>
-          <wp:inline distT="0" distB="0" distL="0" distR="0" wp14:anchorId="42D371D6" wp14:editId="6778C6A3">
-            <wp:extent cx="5731510" cy="1776095"/>
-            <wp:effectExtent l="0" t="0" r="2540" b="0"/>
-            <wp:docPr id="17" name="Picture 17"/>
+          <wp:inline distT="0" distB="0" distL="0" distR="0" wp14:anchorId="79651393" wp14:editId="35ACD953">
+            <wp:extent cx="5458587" cy="1066949"/>
+            <wp:effectExtent l="0" t="0" r="8890" b="0"/>
+            <wp:docPr id="15" name="Picture 15"/>
             <wp:cNvGraphicFramePr>
               <a:graphicFrameLocks xmlns:a="http://schemas.openxmlformats.org/drawingml/2006/main" noChangeAspect="1"/>
             </wp:cNvGraphicFramePr>
@@ -1264,7 +2159,7 @@
                   <pic:spPr>
                     <a:xfrm>
                       <a:off x="0" y="0"/>
-                      <a:ext cx="5731510" cy="1776095"/>
+                      <a:ext cx="5458587" cy="1066949"/>
                     </a:xfrm>
                     <a:prstGeom prst="rect">
                       <a:avLst/>
@@ -1287,8 +2182,86 @@
         <w:rPr>
           <w:lang w:val="en-US"/>
         </w:rPr>
-        <w:lastRenderedPageBreak/>
-        <w:t>Next, under “Documentation Sources”, I can add a source by navigating to the project output directory and selecting the output DLL. The generated XML comments will automatically be picked up.</w:t>
+        <w:t>While these are helpful, it can also be helpful to have a website or word document containing this documentation. This can allow developers to see, in once place:</w:t>
+      </w:r>
+    </w:p>
+    <w:p>
+      <w:pPr>
+        <w:pStyle w:val="ListParagraph"/>
+        <w:numPr>
+          <w:ilvl w:val="0"/>
+          <w:numId w:val="2"/>
+        </w:numPr>
+        <w:rPr>
+          <w:lang w:val="en-US"/>
+        </w:rPr>
+      </w:pPr>
+      <w:r>
+        <w:rPr>
+          <w:lang w:val="en-US"/>
+        </w:rPr>
+        <w:t>The methods available in a class</w:t>
+      </w:r>
+    </w:p>
+    <w:p>
+      <w:pPr>
+        <w:pStyle w:val="ListParagraph"/>
+        <w:numPr>
+          <w:ilvl w:val="0"/>
+          <w:numId w:val="2"/>
+        </w:numPr>
+        <w:rPr>
+          <w:lang w:val="en-US"/>
+        </w:rPr>
+      </w:pPr>
+      <w:r>
+        <w:rPr>
+          <w:lang w:val="en-US"/>
+        </w:rPr>
+        <w:t>Links to classes</w:t>
+      </w:r>
+    </w:p>
+    <w:p>
+      <w:pPr>
+        <w:pStyle w:val="ListParagraph"/>
+        <w:numPr>
+          <w:ilvl w:val="0"/>
+          <w:numId w:val="2"/>
+        </w:numPr>
+        <w:rPr>
+          <w:lang w:val="en-US"/>
+        </w:rPr>
+      </w:pPr>
+      <w:r>
+        <w:rPr>
+          <w:lang w:val="en-US"/>
+        </w:rPr>
+        <w:t>Class relationships</w:t>
+      </w:r>
+    </w:p>
+    <w:p>
+      <w:pPr>
+        <w:rPr>
+          <w:lang w:val="en-US"/>
+        </w:rPr>
+      </w:pPr>
+      <w:r>
+        <w:rPr>
+          <w:lang w:val="en-US"/>
+        </w:rPr>
+        <w:t>Visual studio provides functionality to export the XML comments on build under the project</w:t>
+      </w:r>
+      <w:r>
+        <w:rPr>
+          <w:lang w:val="en-US"/>
+        </w:rPr>
+        <w:t xml:space="preserve"> properties, in the build tab</w:t>
+      </w:r>
+      <w:r>
+        <w:rPr>
+          <w:lang w:val="en-US"/>
+        </w:rPr>
+        <w:t>.</w:t>
       </w:r>
     </w:p>
     <w:p>
@@ -1303,10 +2276,10 @@
           <w:lang w:val="en-US"/>
         </w:rPr>
         <w:drawing>
-          <wp:inline distT="0" distB="0" distL="0" distR="0" wp14:anchorId="5AD74A83" wp14:editId="105265C0">
-            <wp:extent cx="2848373" cy="1629002"/>
-            <wp:effectExtent l="0" t="0" r="9525" b="0"/>
-            <wp:docPr id="18" name="Picture 18"/>
+          <wp:inline distT="0" distB="0" distL="0" distR="0" wp14:anchorId="06278523" wp14:editId="461CF257">
+            <wp:extent cx="5731510" cy="1348740"/>
+            <wp:effectExtent l="0" t="0" r="2540" b="3810"/>
+            <wp:docPr id="16" name="Picture 16"/>
             <wp:cNvGraphicFramePr>
               <a:graphicFrameLocks xmlns:a="http://schemas.openxmlformats.org/drawingml/2006/main" noChangeAspect="1"/>
             </wp:cNvGraphicFramePr>
@@ -1326,7 +2299,7 @@
                   <pic:spPr>
                     <a:xfrm>
                       <a:off x="0" y="0"/>
-                      <a:ext cx="2848373" cy="1629002"/>
+                      <a:ext cx="5731510" cy="1348740"/>
                     </a:xfrm>
                     <a:prstGeom prst="rect">
                       <a:avLst/>
@@ -1349,7 +2322,26 @@
         <w:rPr>
           <w:lang w:val="en-US"/>
         </w:rPr>
-        <w:t>Finally, I can build the project with CTRL+SHIFT+B and the documentation will be generated.</w:t>
+        <w:t>This file can be read by the sandcastle program to generate documentation from the XML data and the output DLL of the project.</w:t>
+      </w:r>
+    </w:p>
+    <w:p>
+      <w:pPr>
+        <w:rPr>
+          <w:lang w:val="en-US"/>
+        </w:rPr>
+      </w:pPr>
+      <w:r>
+        <w:rPr>
+          <w:lang w:val="en-US"/>
+        </w:rPr>
+        <w:t>Inside sandcastle, I specify the output type and the language(s) to optimize for. Sandcastle supports HTML generation so the documentation can be hosted as a website. For this project though, I will create an open document</w:t>
+      </w:r>
+      <w:r>
+        <w:rPr>
+          <w:lang w:val="en-US"/>
+        </w:rPr>
+        <w:t xml:space="preserve"> (.docx).</w:t>
       </w:r>
     </w:p>
     <w:p>
@@ -1364,10 +2356,10 @@
           <w:lang w:val="en-US"/>
         </w:rPr>
         <w:drawing>
-          <wp:inline distT="0" distB="0" distL="0" distR="0" wp14:anchorId="47A421B0" wp14:editId="37724966">
-            <wp:extent cx="5731510" cy="720725"/>
-            <wp:effectExtent l="0" t="0" r="2540" b="3175"/>
-            <wp:docPr id="19" name="Picture 19"/>
+          <wp:inline distT="0" distB="0" distL="0" distR="0" wp14:anchorId="42D371D6" wp14:editId="6778C6A3">
+            <wp:extent cx="5731510" cy="1776095"/>
+            <wp:effectExtent l="0" t="0" r="2540" b="0"/>
+            <wp:docPr id="17" name="Picture 17"/>
             <wp:cNvGraphicFramePr>
               <a:graphicFrameLocks xmlns:a="http://schemas.openxmlformats.org/drawingml/2006/main" noChangeAspect="1"/>
             </wp:cNvGraphicFramePr>
@@ -1387,7 +2379,7 @@
                   <pic:spPr>
                     <a:xfrm>
                       <a:off x="0" y="0"/>
-                      <a:ext cx="5731510" cy="720725"/>
+                      <a:ext cx="5731510" cy="1776095"/>
                     </a:xfrm>
                     <a:prstGeom prst="rect">
                       <a:avLst/>
@@ -1410,7 +2402,8 @@
         <w:rPr>
           <w:lang w:val="en-US"/>
         </w:rPr>
-        <w:t>I can then view the output documentation and make any styling changes/manual edits.</w:t>
+        <w:lastRenderedPageBreak/>
+        <w:t>Next, under “Documentation Sources”, I can add a source by navigating to the project output directory and selecting the output DLL. The generated XML comments will automatically be picked up.</w:t>
       </w:r>
     </w:p>
     <w:p>
@@ -1425,10 +2418,10 @@
           <w:lang w:val="en-US"/>
         </w:rPr>
         <w:drawing>
-          <wp:inline distT="0" distB="0" distL="0" distR="0" wp14:anchorId="0917F1DA" wp14:editId="7F0EABBE">
-            <wp:extent cx="5731510" cy="3754755"/>
-            <wp:effectExtent l="0" t="0" r="2540" b="0"/>
-            <wp:docPr id="20" name="Picture 20"/>
+          <wp:inline distT="0" distB="0" distL="0" distR="0" wp14:anchorId="5AD74A83" wp14:editId="105265C0">
+            <wp:extent cx="2848373" cy="1629002"/>
+            <wp:effectExtent l="0" t="0" r="9525" b="0"/>
+            <wp:docPr id="18" name="Picture 18"/>
             <wp:cNvGraphicFramePr>
               <a:graphicFrameLocks xmlns:a="http://schemas.openxmlformats.org/drawingml/2006/main" noChangeAspect="1"/>
             </wp:cNvGraphicFramePr>
@@ -1448,6 +2441,128 @@
                   <pic:spPr>
                     <a:xfrm>
                       <a:off x="0" y="0"/>
+                      <a:ext cx="2848373" cy="1629002"/>
+                    </a:xfrm>
+                    <a:prstGeom prst="rect">
+                      <a:avLst/>
+                    </a:prstGeom>
+                  </pic:spPr>
+                </pic:pic>
+              </a:graphicData>
+            </a:graphic>
+          </wp:inline>
+        </w:drawing>
+      </w:r>
+    </w:p>
+    <w:p>
+      <w:pPr>
+        <w:rPr>
+          <w:lang w:val="en-US"/>
+        </w:rPr>
+      </w:pPr>
+      <w:r>
+        <w:rPr>
+          <w:lang w:val="en-US"/>
+        </w:rPr>
+        <w:t>Finally, I can build the project with CTRL+SHIFT+B and the documentation will be generated.</w:t>
+      </w:r>
+    </w:p>
+    <w:p>
+      <w:pPr>
+        <w:rPr>
+          <w:lang w:val="en-US"/>
+        </w:rPr>
+      </w:pPr>
+      <w:r>
+        <w:rPr>
+          <w:noProof/>
+          <w:lang w:val="en-US"/>
+        </w:rPr>
+        <w:drawing>
+          <wp:inline distT="0" distB="0" distL="0" distR="0" wp14:anchorId="47A421B0" wp14:editId="37724966">
+            <wp:extent cx="5731510" cy="720725"/>
+            <wp:effectExtent l="0" t="0" r="2540" b="3175"/>
+            <wp:docPr id="19" name="Picture 19"/>
+            <wp:cNvGraphicFramePr>
+              <a:graphicFrameLocks xmlns:a="http://schemas.openxmlformats.org/drawingml/2006/main" noChangeAspect="1"/>
+            </wp:cNvGraphicFramePr>
+            <a:graphic xmlns:a="http://schemas.openxmlformats.org/drawingml/2006/main">
+              <a:graphicData uri="http://schemas.openxmlformats.org/drawingml/2006/picture">
+                <pic:pic xmlns:pic="http://schemas.openxmlformats.org/drawingml/2006/picture">
+                  <pic:nvPicPr>
+                    <pic:cNvPr id="1" name=""/>
+                    <pic:cNvPicPr/>
+                  </pic:nvPicPr>
+                  <pic:blipFill>
+                    <a:blip r:embed="rId25"/>
+                    <a:stretch>
+                      <a:fillRect/>
+                    </a:stretch>
+                  </pic:blipFill>
+                  <pic:spPr>
+                    <a:xfrm>
+                      <a:off x="0" y="0"/>
+                      <a:ext cx="5731510" cy="720725"/>
+                    </a:xfrm>
+                    <a:prstGeom prst="rect">
+                      <a:avLst/>
+                    </a:prstGeom>
+                  </pic:spPr>
+                </pic:pic>
+              </a:graphicData>
+            </a:graphic>
+          </wp:inline>
+        </w:drawing>
+      </w:r>
+    </w:p>
+    <w:p>
+      <w:pPr>
+        <w:rPr>
+          <w:lang w:val="en-US"/>
+        </w:rPr>
+      </w:pPr>
+      <w:r>
+        <w:rPr>
+          <w:lang w:val="en-US"/>
+        </w:rPr>
+        <w:t>I can then view the output documentation and make any styling changes/manual edits.</w:t>
+      </w:r>
+    </w:p>
+    <w:p>
+      <w:pPr>
+        <w:rPr>
+          <w:lang w:val="en-US"/>
+        </w:rPr>
+      </w:pPr>
+      <w:r>
+        <w:rPr>
+          <w:noProof/>
+          <w:lang w:val="en-US"/>
+        </w:rPr>
+        <w:drawing>
+          <wp:inline distT="0" distB="0" distL="0" distR="0" wp14:anchorId="0917F1DA" wp14:editId="7F0EABBE">
+            <wp:extent cx="5731510" cy="3754755"/>
+            <wp:effectExtent l="0" t="0" r="2540" b="0"/>
+            <wp:docPr id="20" name="Picture 20"/>
+            <wp:cNvGraphicFramePr>
+              <a:graphicFrameLocks xmlns:a="http://schemas.openxmlformats.org/drawingml/2006/main" noChangeAspect="1"/>
+            </wp:cNvGraphicFramePr>
+            <a:graphic xmlns:a="http://schemas.openxmlformats.org/drawingml/2006/main">
+              <a:graphicData uri="http://schemas.openxmlformats.org/drawingml/2006/picture">
+                <pic:pic xmlns:pic="http://schemas.openxmlformats.org/drawingml/2006/picture">
+                  <pic:nvPicPr>
+                    <pic:cNvPr id="1" name=""/>
+                    <pic:cNvPicPr/>
+                  </pic:nvPicPr>
+                  <pic:blipFill>
+                    <a:blip r:embed="rId26"/>
+                    <a:stretch>
+                      <a:fillRect/>
+                    </a:stretch>
+                  </pic:blipFill>
+                  <pic:spPr>
+                    <a:xfrm>
+                      <a:off x="0" y="0"/>
                       <a:ext cx="5731510" cy="3754755"/>
                     </a:xfrm>
                     <a:prstGeom prst="rect">
@@ -1468,12 +2583,14 @@
           <w:lang w:val="en-US"/>
         </w:rPr>
       </w:pPr>
+      <w:bookmarkStart w:id="4" w:name="_Toc83980913"/>
       <w:r>
         <w:rPr>
           <w:lang w:val="en-US"/>
         </w:rPr>
         <w:t>Limitations</w:t>
       </w:r>
+      <w:bookmarkEnd w:id="4"/>
     </w:p>
     <w:p>
       <w:pPr>
@@ -1541,7 +2658,21 @@
         <w:rPr>
           <w:lang w:val="en-US"/>
         </w:rPr>
-        <w:t>Another limitation is that all of the user fields are “required” fields, making email addresses/mobile numbers mandatory</w:t>
+        <w:t xml:space="preserve">Another limitation is that </w:t>
+      </w:r>
+      <w:proofErr w:type="gramStart"/>
+      <w:r>
+        <w:rPr>
+          <w:lang w:val="en-US"/>
+        </w:rPr>
+        <w:t>all of</w:t>
+      </w:r>
+      <w:proofErr w:type="gramEnd"/>
+      <w:r>
+        <w:rPr>
+          <w:lang w:val="en-US"/>
+        </w:rPr>
+        <w:t xml:space="preserve"> the user fields are “required” fields, making email addresses/mobile numbers mandatory</w:t>
       </w:r>
       <w:r>
         <w:rPr>
@@ -1557,12 +2688,14 @@
           <w:lang w:val="en-US"/>
         </w:rPr>
       </w:pPr>
+      <w:bookmarkStart w:id="5" w:name="_Toc83980914"/>
       <w:r>
         <w:rPr>
           <w:lang w:val="en-US"/>
         </w:rPr>
         <w:t>Future Improvements</w:t>
       </w:r>
+      <w:bookmarkEnd w:id="5"/>
     </w:p>
     <w:p>
       <w:pPr>
@@ -1622,34 +2755,192 @@
           <w:lang w:val="en-US"/>
         </w:rPr>
       </w:pPr>
+      <w:bookmarkStart w:id="6" w:name="_Toc83980915"/>
       <w:r>
         <w:rPr>
           <w:lang w:val="en-US"/>
         </w:rPr>
         <w:t>Summary</w:t>
       </w:r>
-    </w:p>
-    <w:p>
-      <w:pPr>
-        <w:rPr>
-          <w:lang w:val="en-US"/>
-        </w:rPr>
-      </w:pPr>
-      <w:r>
-        <w:rPr>
-          <w:lang w:val="en-US"/>
-        </w:rPr>
-        <w:t>In summary, I am happy with the final project and acknowledge that despite it’s shortcomings and limitations, I can identify the areas for improvement to expand upon the project beyond the initial requirements, thus iterating on the projects life cycle.</w:t>
+      <w:bookmarkEnd w:id="6"/>
+    </w:p>
+    <w:p>
+      <w:pPr>
+        <w:rPr>
+          <w:lang w:val="en-US"/>
+        </w:rPr>
+      </w:pPr>
+      <w:r>
+        <w:rPr>
+          <w:lang w:val="en-US"/>
+        </w:rPr>
+        <w:t xml:space="preserve">In summary, I am happy with the final project and acknowledge that despite </w:t>
+      </w:r>
+      <w:proofErr w:type="spellStart"/>
+      <w:proofErr w:type="gramStart"/>
+      <w:r>
+        <w:rPr>
+          <w:lang w:val="en-US"/>
+        </w:rPr>
+        <w:t>it’s</w:t>
+      </w:r>
+      <w:proofErr w:type="spellEnd"/>
+      <w:proofErr w:type="gramEnd"/>
+      <w:r>
+        <w:rPr>
+          <w:lang w:val="en-US"/>
+        </w:rPr>
+        <w:t xml:space="preserve"> shortcomings and limitations, I can identify the areas for improvement to expand upon the project beyond the initial requirements, thus iterating on the projects life cycle.</w:t>
       </w:r>
     </w:p>
     <w:sectPr>
+      <w:headerReference w:type="default" r:id="rId27"/>
+      <w:footerReference w:type="default" r:id="rId28"/>
       <w:pgSz w:w="11906" w:h="16838"/>
       <w:pgMar w:top="1440" w:right="1440" w:bottom="1440" w:left="1440" w:header="708" w:footer="708" w:gutter="0"/>
+      <w:pgNumType w:start="0"/>
       <w:cols w:space="708"/>
+      <w:titlePg/>
       <w:docGrid w:linePitch="360"/>
     </w:sectPr>
   </w:body>
 </w:document>
+</file>
+
+<file path=word/endnotes.xml><?xml version="1.0" encoding="utf-8"?>
+<w:endnotes xmlns:wpc="http://schemas.microsoft.com/office/word/2010/wordprocessingCanvas" xmlns:cx="http://schemas.microsoft.com/office/drawing/2014/chartex" xmlns:cx1="http://schemas.microsoft.com/office/drawing/2015/9/8/chartex" xmlns:cx2="http://schemas.microsoft.com/office/drawing/2015/10/21/chartex" xmlns:cx3="http://schemas.microsoft.com/office/drawing/2016/5/9/chartex" xmlns:cx4="http://schemas.microsoft.com/office/drawing/2016/5/10/chartex" xmlns:cx5="http://schemas.microsoft.com/office/drawing/2016/5/11/chartex" xmlns:cx6="http://schemas.microsoft.com/office/drawing/2016/5/12/chartex" xmlns:cx7="http://schemas.microsoft.com/office/drawing/2016/5/13/chartex" xmlns:cx8="http://schemas.microsoft.com/office/drawing/2016/5/14/chartex" xmlns:mc="http://schemas.openxmlformats.org/markup-compatibility/2006" xmlns:aink="http://schemas.microsoft.com/office/drawing/2016/ink" xmlns:am3d="http://schemas.microsoft.com/office/drawing/2017/model3d" xmlns:o="urn:schemas-microsoft-com:office:office" xmlns:r="http://schemas.openxmlformats.org/officeDocument/2006/relationships" xmlns:m="http://schemas.openxmlformats.org/officeDocument/2006/math" xmlns:v="urn:schemas-microsoft-com:vml" xmlns:wp14="http://schemas.microsoft.com/office/word/2010/wordprocessingDrawing" xmlns:wp="http://schemas.openxmlformats.org/drawingml/2006/wordprocessingDrawing" xmlns:w10="urn:schemas-microsoft-com:office:word" xmlns:w="http://schemas.openxmlformats.org/wordprocessingml/2006/main" xmlns:w14="http://schemas.microsoft.com/office/word/2010/wordml" xmlns:w15="http://schemas.microsoft.com/office/word/2012/wordml" xmlns:w16cex="http://schemas.microsoft.com/office/word/2018/wordml/cex" xmlns:w16cid="http://schemas.microsoft.com/office/word/2016/wordml/cid" xmlns:w16="http://schemas.microsoft.com/office/word/2018/wordml" xmlns:w16sdtdh="http://schemas.microsoft.com/office/word/2020/wordml/sdtdatahash" xmlns:w16se="http://schemas.microsoft.com/office/word/2015/wordml/symex" xmlns:wpg="http://schemas.microsoft.com/office/word/2010/wordprocessingGroup" xmlns:wpi="http://schemas.microsoft.com/office/word/2010/wordprocessingInk" xmlns:wne="http://schemas.microsoft.com/office/word/2006/wordml" xmlns:wps="http://schemas.microsoft.com/office/word/2010/wordprocessingShape" mc:Ignorable="w14 w15 w16se w16cid w16 w16cex w16sdtdh wp14">
+  <w:endnote w:type="separator" w:id="-1">
+    <w:p>
+      <w:pPr>
+        <w:spacing w:after="0" w:line="240" w:lineRule="auto"/>
+      </w:pPr>
+      <w:r>
+        <w:separator/>
+      </w:r>
+    </w:p>
+  </w:endnote>
+  <w:endnote w:type="continuationSeparator" w:id="0">
+    <w:p>
+      <w:pPr>
+        <w:spacing w:after="0" w:line="240" w:lineRule="auto"/>
+      </w:pPr>
+      <w:r>
+        <w:continuationSeparator/>
+      </w:r>
+    </w:p>
+  </w:endnote>
+</w:endnotes>
+</file>
+
+<file path=word/footer1.xml><?xml version="1.0" encoding="utf-8"?>
+<w:ftr xmlns:wpc="http://schemas.microsoft.com/office/word/2010/wordprocessingCanvas" xmlns:cx="http://schemas.microsoft.com/office/drawing/2014/chartex" xmlns:cx1="http://schemas.microsoft.com/office/drawing/2015/9/8/chartex" xmlns:cx2="http://schemas.microsoft.com/office/drawing/2015/10/21/chartex" xmlns:cx3="http://schemas.microsoft.com/office/drawing/2016/5/9/chartex" xmlns:cx4="http://schemas.microsoft.com/office/drawing/2016/5/10/chartex" xmlns:cx5="http://schemas.microsoft.com/office/drawing/2016/5/11/chartex" xmlns:cx6="http://schemas.microsoft.com/office/drawing/2016/5/12/chartex" xmlns:cx7="http://schemas.microsoft.com/office/drawing/2016/5/13/chartex" xmlns:cx8="http://schemas.microsoft.com/office/drawing/2016/5/14/chartex" xmlns:mc="http://schemas.openxmlformats.org/markup-compatibility/2006" xmlns:aink="http://schemas.microsoft.com/office/drawing/2016/ink" xmlns:am3d="http://schemas.microsoft.com/office/drawing/2017/model3d" xmlns:o="urn:schemas-microsoft-com:office:office" xmlns:r="http://schemas.openxmlformats.org/officeDocument/2006/relationships" xmlns:m="http://schemas.openxmlformats.org/officeDocument/2006/math" xmlns:v="urn:schemas-microsoft-com:vml" xmlns:wp14="http://schemas.microsoft.com/office/word/2010/wordprocessingDrawing" xmlns:wp="http://schemas.openxmlformats.org/drawingml/2006/wordprocessingDrawing" xmlns:w10="urn:schemas-microsoft-com:office:word" xmlns:w="http://schemas.openxmlformats.org/wordprocessingml/2006/main" xmlns:w14="http://schemas.microsoft.com/office/word/2010/wordml" xmlns:w15="http://schemas.microsoft.com/office/word/2012/wordml" xmlns:w16cex="http://schemas.microsoft.com/office/word/2018/wordml/cex" xmlns:w16cid="http://schemas.microsoft.com/office/word/2016/wordml/cid" xmlns:w16="http://schemas.microsoft.com/office/word/2018/wordml" xmlns:w16sdtdh="http://schemas.microsoft.com/office/word/2020/wordml/sdtdatahash" xmlns:w16se="http://schemas.microsoft.com/office/word/2015/wordml/symex" xmlns:wpg="http://schemas.microsoft.com/office/word/2010/wordprocessingGroup" xmlns:wpi="http://schemas.microsoft.com/office/word/2010/wordprocessingInk" xmlns:wne="http://schemas.microsoft.com/office/word/2006/wordml" xmlns:wps="http://schemas.microsoft.com/office/word/2010/wordprocessingShape" mc:Ignorable="w14 w15 w16se w16cid w16 w16cex w16sdtdh wp14">
+  <w:sdt>
+    <w:sdtPr>
+      <w:id w:val="-971439416"/>
+      <w:docPartObj>
+        <w:docPartGallery w:val="Page Numbers (Bottom of Page)"/>
+        <w:docPartUnique/>
+      </w:docPartObj>
+    </w:sdtPr>
+    <w:sdtEndPr>
+      <w:rPr>
+        <w:color w:val="7F7F7F" w:themeColor="background1" w:themeShade="7F"/>
+        <w:spacing w:val="60"/>
+      </w:rPr>
+    </w:sdtEndPr>
+    <w:sdtContent>
+      <w:p>
+        <w:pPr>
+          <w:pStyle w:val="Footer"/>
+          <w:pBdr>
+            <w:top w:val="single" w:sz="4" w:space="1" w:color="D9D9D9" w:themeColor="background1" w:themeShade="D9"/>
+          </w:pBdr>
+          <w:jc w:val="right"/>
+        </w:pPr>
+        <w:r>
+          <w:fldChar w:fldCharType="begin"/>
+        </w:r>
+        <w:r>
+          <w:instrText xml:space="preserve"> PAGE   \* MERGEFORMAT </w:instrText>
+        </w:r>
+        <w:r>
+          <w:fldChar w:fldCharType="separate"/>
+        </w:r>
+        <w:r>
+          <w:rPr>
+            <w:noProof/>
+          </w:rPr>
+          <w:t>2</w:t>
+        </w:r>
+        <w:r>
+          <w:rPr>
+            <w:noProof/>
+          </w:rPr>
+          <w:fldChar w:fldCharType="end"/>
+        </w:r>
+        <w:r>
+          <w:t xml:space="preserve"> | </w:t>
+        </w:r>
+        <w:r>
+          <w:rPr>
+            <w:color w:val="7F7F7F" w:themeColor="background1" w:themeShade="7F"/>
+            <w:spacing w:val="60"/>
+          </w:rPr>
+          <w:t>Page</w:t>
+        </w:r>
+      </w:p>
+    </w:sdtContent>
+  </w:sdt>
+  <w:p>
+    <w:pPr>
+      <w:pStyle w:val="Footer"/>
+    </w:pPr>
+  </w:p>
+</w:ftr>
+</file>
+
+<file path=word/footnotes.xml><?xml version="1.0" encoding="utf-8"?>
+<w:footnotes xmlns:wpc="http://schemas.microsoft.com/office/word/2010/wordprocessingCanvas" xmlns:cx="http://schemas.microsoft.com/office/drawing/2014/chartex" xmlns:cx1="http://schemas.microsoft.com/office/drawing/2015/9/8/chartex" xmlns:cx2="http://schemas.microsoft.com/office/drawing/2015/10/21/chartex" xmlns:cx3="http://schemas.microsoft.com/office/drawing/2016/5/9/chartex" xmlns:cx4="http://schemas.microsoft.com/office/drawing/2016/5/10/chartex" xmlns:cx5="http://schemas.microsoft.com/office/drawing/2016/5/11/chartex" xmlns:cx6="http://schemas.microsoft.com/office/drawing/2016/5/12/chartex" xmlns:cx7="http://schemas.microsoft.com/office/drawing/2016/5/13/chartex" xmlns:cx8="http://schemas.microsoft.com/office/drawing/2016/5/14/chartex" xmlns:mc="http://schemas.openxmlformats.org/markup-compatibility/2006" xmlns:aink="http://schemas.microsoft.com/office/drawing/2016/ink" xmlns:am3d="http://schemas.microsoft.com/office/drawing/2017/model3d" xmlns:o="urn:schemas-microsoft-com:office:office" xmlns:r="http://schemas.openxmlformats.org/officeDocument/2006/relationships" xmlns:m="http://schemas.openxmlformats.org/officeDocument/2006/math" xmlns:v="urn:schemas-microsoft-com:vml" xmlns:wp14="http://schemas.microsoft.com/office/word/2010/wordprocessingDrawing" xmlns:wp="http://schemas.openxmlformats.org/drawingml/2006/wordprocessingDrawing" xmlns:w10="urn:schemas-microsoft-com:office:word" xmlns:w="http://schemas.openxmlformats.org/wordprocessingml/2006/main" xmlns:w14="http://schemas.microsoft.com/office/word/2010/wordml" xmlns:w15="http://schemas.microsoft.com/office/word/2012/wordml" xmlns:w16cex="http://schemas.microsoft.com/office/word/2018/wordml/cex" xmlns:w16cid="http://schemas.microsoft.com/office/word/2016/wordml/cid" xmlns:w16="http://schemas.microsoft.com/office/word/2018/wordml" xmlns:w16sdtdh="http://schemas.microsoft.com/office/word/2020/wordml/sdtdatahash" xmlns:w16se="http://schemas.microsoft.com/office/word/2015/wordml/symex" xmlns:wpg="http://schemas.microsoft.com/office/word/2010/wordprocessingGroup" xmlns:wpi="http://schemas.microsoft.com/office/word/2010/wordprocessingInk" xmlns:wne="http://schemas.microsoft.com/office/word/2006/wordml" xmlns:wps="http://schemas.microsoft.com/office/word/2010/wordprocessingShape" mc:Ignorable="w14 w15 w16se w16cid w16 w16cex w16sdtdh wp14">
+  <w:footnote w:type="separator" w:id="-1">
+    <w:p>
+      <w:pPr>
+        <w:spacing w:after="0" w:line="240" w:lineRule="auto"/>
+      </w:pPr>
+      <w:r>
+        <w:separator/>
+      </w:r>
+    </w:p>
+  </w:footnote>
+  <w:footnote w:type="continuationSeparator" w:id="0">
+    <w:p>
+      <w:pPr>
+        <w:spacing w:after="0" w:line="240" w:lineRule="auto"/>
+      </w:pPr>
+      <w:r>
+        <w:continuationSeparator/>
+      </w:r>
+    </w:p>
+  </w:footnote>
+</w:footnotes>
+</file>
+
+<file path=word/header1.xml><?xml version="1.0" encoding="utf-8"?>
+<w:hdr xmlns:wpc="http://schemas.microsoft.com/office/word/2010/wordprocessingCanvas" xmlns:cx="http://schemas.microsoft.com/office/drawing/2014/chartex" xmlns:cx1="http://schemas.microsoft.com/office/drawing/2015/9/8/chartex" xmlns:cx2="http://schemas.microsoft.com/office/drawing/2015/10/21/chartex" xmlns:cx3="http://schemas.microsoft.com/office/drawing/2016/5/9/chartex" xmlns:cx4="http://schemas.microsoft.com/office/drawing/2016/5/10/chartex" xmlns:cx5="http://schemas.microsoft.com/office/drawing/2016/5/11/chartex" xmlns:cx6="http://schemas.microsoft.com/office/drawing/2016/5/12/chartex" xmlns:cx7="http://schemas.microsoft.com/office/drawing/2016/5/13/chartex" xmlns:cx8="http://schemas.microsoft.com/office/drawing/2016/5/14/chartex" xmlns:mc="http://schemas.openxmlformats.org/markup-compatibility/2006" xmlns:aink="http://schemas.microsoft.com/office/drawing/2016/ink" xmlns:am3d="http://schemas.microsoft.com/office/drawing/2017/model3d" xmlns:o="urn:schemas-microsoft-com:office:office" xmlns:r="http://schemas.openxmlformats.org/officeDocument/2006/relationships" xmlns:m="http://schemas.openxmlformats.org/officeDocument/2006/math" xmlns:v="urn:schemas-microsoft-com:vml" xmlns:wp14="http://schemas.microsoft.com/office/word/2010/wordprocessingDrawing" xmlns:wp="http://schemas.openxmlformats.org/drawingml/2006/wordprocessingDrawing" xmlns:w10="urn:schemas-microsoft-com:office:word" xmlns:w="http://schemas.openxmlformats.org/wordprocessingml/2006/main" xmlns:w14="http://schemas.microsoft.com/office/word/2010/wordml" xmlns:w15="http://schemas.microsoft.com/office/word/2012/wordml" xmlns:w16cex="http://schemas.microsoft.com/office/word/2018/wordml/cex" xmlns:w16cid="http://schemas.microsoft.com/office/word/2016/wordml/cid" xmlns:w16="http://schemas.microsoft.com/office/word/2018/wordml" xmlns:w16sdtdh="http://schemas.microsoft.com/office/word/2020/wordml/sdtdatahash" xmlns:w16se="http://schemas.microsoft.com/office/word/2015/wordml/symex" xmlns:wpg="http://schemas.microsoft.com/office/word/2010/wordprocessingGroup" xmlns:wpi="http://schemas.microsoft.com/office/word/2010/wordprocessingInk" xmlns:wne="http://schemas.microsoft.com/office/word/2006/wordml" xmlns:wps="http://schemas.microsoft.com/office/word/2010/wordprocessingShape" mc:Ignorable="w14 w15 w16se w16cid w16 w16cex w16sdtdh wp14">
+  <w:p>
+    <w:pPr>
+      <w:pStyle w:val="Header"/>
+      <w:rPr>
+        <w:lang w:val="en-US"/>
+      </w:rPr>
+    </w:pPr>
+    <w:r>
+      <w:rPr>
+        <w:lang w:val="en-US"/>
+      </w:rPr>
+      <w:t>Synoptic Project E</w:t>
+    </w:r>
+  </w:p>
+</w:hdr>
 </file>
 
 <file path=word/numbering.xml><?xml version="1.0" encoding="utf-8"?>
@@ -2368,6 +3659,121 @@
       <w:contextualSpacing/>
     </w:pPr>
   </w:style>
+  <w:style w:type="paragraph" w:styleId="NoSpacing">
+    <w:name w:val="No Spacing"/>
+    <w:link w:val="NoSpacingChar"/>
+    <w:uiPriority w:val="1"/>
+    <w:qFormat/>
+    <w:rsid w:val="00B7195D"/>
+    <w:pPr>
+      <w:spacing w:after="0" w:line="240" w:lineRule="auto"/>
+    </w:pPr>
+    <w:rPr>
+      <w:rFonts w:eastAsiaTheme="minorEastAsia"/>
+      <w:lang w:val="en-US"/>
+    </w:rPr>
+  </w:style>
+  <w:style w:type="character" w:customStyle="1" w:styleId="NoSpacingChar">
+    <w:name w:val="No Spacing Char"/>
+    <w:basedOn w:val="DefaultParagraphFont"/>
+    <w:link w:val="NoSpacing"/>
+    <w:uiPriority w:val="1"/>
+    <w:rsid w:val="00B7195D"/>
+    <w:rPr>
+      <w:rFonts w:eastAsiaTheme="minorEastAsia"/>
+      <w:lang w:val="en-US"/>
+    </w:rPr>
+  </w:style>
+  <w:style w:type="paragraph" w:styleId="TOCHeading">
+    <w:name w:val="TOC Heading"/>
+    <w:basedOn w:val="Heading1"/>
+    <w:next w:val="Normal"/>
+    <w:uiPriority w:val="39"/>
+    <w:unhideWhenUsed/>
+    <w:qFormat/>
+    <w:rsid w:val="00B7195D"/>
+    <w:pPr>
+      <w:outlineLvl w:val="9"/>
+    </w:pPr>
+    <w:rPr>
+      <w:rFonts w:asciiTheme="majorHAnsi" w:hAnsiTheme="majorHAnsi"/>
+      <w:color w:val="2F5496" w:themeColor="accent1" w:themeShade="BF"/>
+      <w:lang w:val="en-US"/>
+    </w:rPr>
+  </w:style>
+  <w:style w:type="paragraph" w:styleId="TOC1">
+    <w:name w:val="toc 1"/>
+    <w:basedOn w:val="Normal"/>
+    <w:next w:val="Normal"/>
+    <w:autoRedefine/>
+    <w:uiPriority w:val="39"/>
+    <w:unhideWhenUsed/>
+    <w:rsid w:val="00B7195D"/>
+    <w:pPr>
+      <w:spacing w:after="100"/>
+    </w:pPr>
+  </w:style>
+  <w:style w:type="character" w:styleId="Hyperlink">
+    <w:name w:val="Hyperlink"/>
+    <w:basedOn w:val="DefaultParagraphFont"/>
+    <w:uiPriority w:val="99"/>
+    <w:unhideWhenUsed/>
+    <w:rsid w:val="00B7195D"/>
+    <w:rPr>
+      <w:color w:val="0563C1" w:themeColor="hyperlink"/>
+      <w:u w:val="single"/>
+    </w:rPr>
+  </w:style>
+  <w:style w:type="paragraph" w:styleId="Header">
+    <w:name w:val="header"/>
+    <w:basedOn w:val="Normal"/>
+    <w:link w:val="HeaderChar"/>
+    <w:uiPriority w:val="99"/>
+    <w:unhideWhenUsed/>
+    <w:rsid w:val="00B7195D"/>
+    <w:pPr>
+      <w:tabs>
+        <w:tab w:val="center" w:pos="4513"/>
+        <w:tab w:val="right" w:pos="9026"/>
+      </w:tabs>
+      <w:spacing w:after="0" w:line="240" w:lineRule="auto"/>
+    </w:pPr>
+  </w:style>
+  <w:style w:type="character" w:customStyle="1" w:styleId="HeaderChar">
+    <w:name w:val="Header Char"/>
+    <w:basedOn w:val="DefaultParagraphFont"/>
+    <w:link w:val="Header"/>
+    <w:uiPriority w:val="99"/>
+    <w:rsid w:val="00B7195D"/>
+    <w:rPr>
+      <w:rFonts w:ascii="Verdana" w:hAnsi="Verdana"/>
+    </w:rPr>
+  </w:style>
+  <w:style w:type="paragraph" w:styleId="Footer">
+    <w:name w:val="footer"/>
+    <w:basedOn w:val="Normal"/>
+    <w:link w:val="FooterChar"/>
+    <w:uiPriority w:val="99"/>
+    <w:unhideWhenUsed/>
+    <w:rsid w:val="00B7195D"/>
+    <w:pPr>
+      <w:tabs>
+        <w:tab w:val="center" w:pos="4513"/>
+        <w:tab w:val="right" w:pos="9026"/>
+      </w:tabs>
+      <w:spacing w:after="0" w:line="240" w:lineRule="auto"/>
+    </w:pPr>
+  </w:style>
+  <w:style w:type="character" w:customStyle="1" w:styleId="FooterChar">
+    <w:name w:val="Footer Char"/>
+    <w:basedOn w:val="DefaultParagraphFont"/>
+    <w:link w:val="Footer"/>
+    <w:uiPriority w:val="99"/>
+    <w:rsid w:val="00B7195D"/>
+    <w:rPr>
+      <w:rFonts w:ascii="Verdana" w:hAnsi="Verdana"/>
+    </w:rPr>
+  </w:style>
 </w:styles>
 </file>
 

</xml_diff>